<commit_message>
'Atualização dos arquivos de relatório da aula 4'
</commit_message>
<xml_diff>
--- a/Aula 4/Relatorio 04 - Guilherme Loan Schneider.docx
+++ b/Aula 4/Relatorio 04 - Guilherme Loan Schneider.docx
@@ -94,61 +94,109 @@
     </w:p>
     <w:p>
       <w:pPr>
-        <w:jc w:val="both"/>
-        <w:rPr>
-          <w:rFonts w:ascii="Arial" w:hAnsi="Arial" w:cs="Arial"/>
-          <w:sz w:val="20"/>
-          <w:szCs w:val="20"/>
-        </w:rPr>
-      </w:pPr>
-      <w:r>
-        <w:rPr>
-          <w:rFonts w:ascii="Arial" w:hAnsi="Arial" w:cs="Arial"/>
-          <w:sz w:val="20"/>
-          <w:szCs w:val="20"/>
-        </w:rPr>
-        <w:tab/>
-        <w:t xml:space="preserve">O primeiro módulo de aulas contém uma breve explicação e iniciação do ambiente a ser utilizado durante o curso, o </w:t>
-      </w:r>
-      <w:proofErr w:type="spellStart"/>
-      <w:r>
-        <w:rPr>
-          <w:rFonts w:ascii="Arial" w:hAnsi="Arial" w:cs="Arial"/>
-          <w:sz w:val="20"/>
-          <w:szCs w:val="20"/>
-        </w:rPr>
-        <w:t>Jupyter</w:t>
-      </w:r>
-      <w:proofErr w:type="spellEnd"/>
-      <w:r>
-        <w:rPr>
-          <w:rFonts w:ascii="Arial" w:hAnsi="Arial" w:cs="Arial"/>
-          <w:sz w:val="20"/>
-          <w:szCs w:val="20"/>
-        </w:rPr>
-        <w:t xml:space="preserve"> Notebooks. Além disso, mostra também a criação de ambientes de trabalho virtuais, onde é possível cria-los com versões diferentes de bibliotecas, interpretadores, dentre outros, como possuir o </w:t>
-      </w:r>
-      <w:proofErr w:type="spellStart"/>
-      <w:r>
-        <w:rPr>
-          <w:rFonts w:ascii="Arial" w:hAnsi="Arial" w:cs="Arial"/>
-          <w:sz w:val="20"/>
-          <w:szCs w:val="20"/>
-        </w:rPr>
-        <w:t>Pyhton</w:t>
-      </w:r>
-      <w:proofErr w:type="spellEnd"/>
-      <w:r>
-        <w:rPr>
-          <w:rFonts w:ascii="Arial" w:hAnsi="Arial" w:cs="Arial"/>
-          <w:sz w:val="20"/>
-          <w:szCs w:val="20"/>
-        </w:rPr>
-        <w:t xml:space="preserve"> 3.11 em sua máquina e precisar do 3.6 por possuir maior estabilidade, por exemplo.</w:t>
+        <w:jc w:val="center"/>
+        <w:rPr>
+          <w:rFonts w:ascii="Arial" w:hAnsi="Arial" w:cs="Arial"/>
+          <w:sz w:val="20"/>
+          <w:szCs w:val="20"/>
+          <w:u w:val="single"/>
+        </w:rPr>
+      </w:pPr>
+      <w:r>
+        <w:rPr>
+          <w:rFonts w:ascii="Arial" w:hAnsi="Arial" w:cs="Arial"/>
+          <w:u w:val="single"/>
+        </w:rPr>
+        <w:t xml:space="preserve">Esse documento contém os principais tópicos abordados de forma resumida. </w:t>
+      </w:r>
+      <w:r>
+        <w:rPr>
+          <w:rFonts w:ascii="Arial" w:hAnsi="Arial" w:cs="Arial"/>
+          <w:u w:val="single"/>
+        </w:rPr>
+        <w:t xml:space="preserve">O detalhamento de cada função apresentada nas aulas </w:t>
+      </w:r>
+      <w:r>
+        <w:rPr>
+          <w:rFonts w:ascii="Arial" w:hAnsi="Arial" w:cs="Arial"/>
+          <w:u w:val="single"/>
+        </w:rPr>
+        <w:t xml:space="preserve">está nos arquivos enviados no </w:t>
+      </w:r>
+      <w:proofErr w:type="spellStart"/>
+      <w:r>
+        <w:rPr>
+          <w:rFonts w:ascii="Arial" w:hAnsi="Arial" w:cs="Arial"/>
+          <w:u w:val="single"/>
+        </w:rPr>
+        <w:t>Github</w:t>
+      </w:r>
+      <w:proofErr w:type="spellEnd"/>
+      <w:r>
+        <w:rPr>
+          <w:rFonts w:ascii="Arial" w:hAnsi="Arial" w:cs="Arial"/>
+          <w:u w:val="single"/>
+        </w:rPr>
+        <w:t>.</w:t>
       </w:r>
     </w:p>
     <w:p>
       <w:pPr>
+        <w:ind w:firstLine="708"/>
+        <w:jc w:val="both"/>
+        <w:rPr>
+          <w:rFonts w:ascii="Arial" w:hAnsi="Arial" w:cs="Arial"/>
+          <w:sz w:val="20"/>
+          <w:szCs w:val="20"/>
+        </w:rPr>
+      </w:pPr>
+      <w:r>
+        <w:rPr>
+          <w:rFonts w:ascii="Arial" w:hAnsi="Arial" w:cs="Arial"/>
+          <w:sz w:val="20"/>
+          <w:szCs w:val="20"/>
+        </w:rPr>
+        <w:t xml:space="preserve">O primeiro módulo de aulas contém uma breve explicação e iniciação do ambiente a ser utilizado durante o curso, o </w:t>
+      </w:r>
+      <w:proofErr w:type="spellStart"/>
+      <w:r>
+        <w:rPr>
+          <w:rFonts w:ascii="Arial" w:hAnsi="Arial" w:cs="Arial"/>
+          <w:sz w:val="20"/>
+          <w:szCs w:val="20"/>
+        </w:rPr>
+        <w:t>Jupyter</w:t>
+      </w:r>
+      <w:proofErr w:type="spellEnd"/>
+      <w:r>
+        <w:rPr>
+          <w:rFonts w:ascii="Arial" w:hAnsi="Arial" w:cs="Arial"/>
+          <w:sz w:val="20"/>
+          <w:szCs w:val="20"/>
+        </w:rPr>
+        <w:t xml:space="preserve"> Notebooks. Além disso, mostra também a criação de ambientes de trabalho virtuais, onde é possível cria-los com versões diferentes de bibliotecas, interpretadores, dentre outros, como possuir o </w:t>
+      </w:r>
+      <w:proofErr w:type="spellStart"/>
+      <w:r>
+        <w:rPr>
+          <w:rFonts w:ascii="Arial" w:hAnsi="Arial" w:cs="Arial"/>
+          <w:sz w:val="20"/>
+          <w:szCs w:val="20"/>
+        </w:rPr>
+        <w:t>Pyhton</w:t>
+      </w:r>
+      <w:proofErr w:type="spellEnd"/>
+      <w:r>
+        <w:rPr>
+          <w:rFonts w:ascii="Arial" w:hAnsi="Arial" w:cs="Arial"/>
+          <w:sz w:val="20"/>
+          <w:szCs w:val="20"/>
+        </w:rPr>
+        <w:t xml:space="preserve"> 3.11 em sua máquina e precisar do 3.6 por possuir maior estabilidade, por exemplo.</w:t>
+      </w:r>
+    </w:p>
+    <w:p>
+      <w:pPr>
         <w:jc w:val="both"/>
         <w:rPr>
           <w:rFonts w:ascii="Arial" w:hAnsi="Arial" w:cs="Arial"/>
@@ -199,16 +247,1635 @@
         </w:rPr>
         <w:t xml:space="preserve"> em dados.</w:t>
       </w:r>
+      <w:r>
+        <w:rPr>
+          <w:rFonts w:ascii="Arial" w:hAnsi="Arial" w:cs="Arial"/>
+          <w:sz w:val="20"/>
+          <w:szCs w:val="20"/>
+        </w:rPr>
+        <w:t xml:space="preserve"> Esse módulo possui como conteúdo os seguintes itens:</w:t>
+      </w:r>
     </w:p>
     <w:p>
       <w:pPr>
-        <w:rPr>
-          <w:rFonts w:ascii="Arial" w:hAnsi="Arial" w:cs="Arial"/>
-        </w:rPr>
-      </w:pPr>
+        <w:pStyle w:val="PargrafodaLista"/>
+        <w:numPr>
+          <w:ilvl w:val="0"/>
+          <w:numId w:val="1"/>
+        </w:numPr>
+        <w:jc w:val="both"/>
+        <w:rPr>
+          <w:rFonts w:ascii="Arial" w:hAnsi="Arial" w:cs="Arial"/>
+          <w:sz w:val="20"/>
+          <w:szCs w:val="20"/>
+        </w:rPr>
+      </w:pPr>
+      <w:r>
+        <w:rPr>
+          <w:rFonts w:ascii="Arial" w:hAnsi="Arial" w:cs="Arial"/>
+          <w:sz w:val="20"/>
+          <w:szCs w:val="20"/>
+        </w:rPr>
+        <w:t>Noções básicas de importação e utilização;</w:t>
+      </w:r>
     </w:p>
     <w:p>
       <w:pPr>
+        <w:pStyle w:val="PargrafodaLista"/>
+        <w:numPr>
+          <w:ilvl w:val="0"/>
+          <w:numId w:val="1"/>
+        </w:numPr>
+        <w:jc w:val="both"/>
+        <w:rPr>
+          <w:rFonts w:ascii="Arial" w:hAnsi="Arial" w:cs="Arial"/>
+          <w:sz w:val="20"/>
+          <w:szCs w:val="20"/>
+        </w:rPr>
+      </w:pPr>
+      <w:r>
+        <w:rPr>
+          <w:rFonts w:ascii="Arial" w:hAnsi="Arial" w:cs="Arial"/>
+          <w:sz w:val="20"/>
+          <w:szCs w:val="20"/>
+        </w:rPr>
+        <w:t xml:space="preserve">Introdução ao </w:t>
+      </w:r>
+      <w:proofErr w:type="spellStart"/>
+      <w:r>
+        <w:rPr>
+          <w:rFonts w:ascii="Arial" w:hAnsi="Arial" w:cs="Arial"/>
+          <w:sz w:val="20"/>
+          <w:szCs w:val="20"/>
+        </w:rPr>
+        <w:t>Numpy</w:t>
+      </w:r>
+      <w:proofErr w:type="spellEnd"/>
+      <w:r>
+        <w:rPr>
+          <w:rFonts w:ascii="Arial" w:hAnsi="Arial" w:cs="Arial"/>
+          <w:sz w:val="20"/>
+          <w:szCs w:val="20"/>
+        </w:rPr>
+        <w:t>, comparando as alocações tradicionais com a utilização da biblioteca em diferentes cenários;</w:t>
+      </w:r>
+    </w:p>
+    <w:p>
+      <w:pPr>
+        <w:pStyle w:val="PargrafodaLista"/>
+        <w:numPr>
+          <w:ilvl w:val="0"/>
+          <w:numId w:val="1"/>
+        </w:numPr>
+        <w:jc w:val="both"/>
+        <w:rPr>
+          <w:rFonts w:ascii="Arial" w:hAnsi="Arial" w:cs="Arial"/>
+          <w:sz w:val="20"/>
+          <w:szCs w:val="20"/>
+        </w:rPr>
+      </w:pPr>
+      <w:proofErr w:type="spellStart"/>
+      <w:r>
+        <w:rPr>
+          <w:rFonts w:ascii="Arial" w:hAnsi="Arial" w:cs="Arial"/>
+          <w:sz w:val="20"/>
+          <w:szCs w:val="20"/>
+        </w:rPr>
+        <w:t>Arrays</w:t>
+      </w:r>
+      <w:proofErr w:type="spellEnd"/>
+      <w:r>
+        <w:rPr>
+          <w:rFonts w:ascii="Arial" w:hAnsi="Arial" w:cs="Arial"/>
+          <w:sz w:val="20"/>
+          <w:szCs w:val="20"/>
+        </w:rPr>
+        <w:t xml:space="preserve">, vetores e matrizes, demonstrando a criação de cada um, utilizando várias formas diferentes, como </w:t>
+      </w:r>
+      <w:proofErr w:type="spellStart"/>
+      <w:r>
+        <w:rPr>
+          <w:rFonts w:ascii="Arial" w:hAnsi="Arial" w:cs="Arial"/>
+          <w:sz w:val="20"/>
+          <w:szCs w:val="20"/>
+        </w:rPr>
+        <w:t>np.arrange</w:t>
+      </w:r>
+      <w:proofErr w:type="spellEnd"/>
+      <w:r>
+        <w:rPr>
+          <w:rFonts w:ascii="Arial" w:hAnsi="Arial" w:cs="Arial"/>
+          <w:sz w:val="20"/>
+          <w:szCs w:val="20"/>
+        </w:rPr>
+        <w:t xml:space="preserve">(), </w:t>
+      </w:r>
+      <w:proofErr w:type="spellStart"/>
+      <w:r>
+        <w:rPr>
+          <w:rFonts w:ascii="Arial" w:hAnsi="Arial" w:cs="Arial"/>
+          <w:sz w:val="20"/>
+          <w:szCs w:val="20"/>
+        </w:rPr>
+        <w:t>np.linspace</w:t>
+      </w:r>
+      <w:proofErr w:type="spellEnd"/>
+      <w:r>
+        <w:rPr>
+          <w:rFonts w:ascii="Arial" w:hAnsi="Arial" w:cs="Arial"/>
+          <w:sz w:val="20"/>
+          <w:szCs w:val="20"/>
+        </w:rPr>
+        <w:t xml:space="preserve">(), </w:t>
+      </w:r>
+      <w:proofErr w:type="spellStart"/>
+      <w:r>
+        <w:rPr>
+          <w:rFonts w:ascii="Arial" w:hAnsi="Arial" w:cs="Arial"/>
+          <w:sz w:val="20"/>
+          <w:szCs w:val="20"/>
+        </w:rPr>
+        <w:t>np.zeros</w:t>
+      </w:r>
+      <w:proofErr w:type="spellEnd"/>
+      <w:r>
+        <w:rPr>
+          <w:rFonts w:ascii="Arial" w:hAnsi="Arial" w:cs="Arial"/>
+          <w:sz w:val="20"/>
+          <w:szCs w:val="20"/>
+        </w:rPr>
+        <w:t>() (</w:t>
+      </w:r>
+      <w:r>
+        <w:rPr>
+          <w:rFonts w:ascii="Arial" w:hAnsi="Arial" w:cs="Arial"/>
+          <w:sz w:val="20"/>
+          <w:szCs w:val="20"/>
+        </w:rPr>
+        <w:t xml:space="preserve">esse último voltado para </w:t>
+      </w:r>
+      <w:r>
+        <w:rPr>
+          <w:rFonts w:ascii="Arial" w:hAnsi="Arial" w:cs="Arial"/>
+          <w:sz w:val="20"/>
+          <w:szCs w:val="20"/>
+        </w:rPr>
+        <w:t>matrizes), dentre outros;</w:t>
+      </w:r>
+    </w:p>
+    <w:p>
+      <w:pPr>
+        <w:pStyle w:val="PargrafodaLista"/>
+        <w:numPr>
+          <w:ilvl w:val="0"/>
+          <w:numId w:val="1"/>
+        </w:numPr>
+        <w:jc w:val="both"/>
+        <w:rPr>
+          <w:rFonts w:ascii="Arial" w:hAnsi="Arial" w:cs="Arial"/>
+          <w:sz w:val="20"/>
+          <w:szCs w:val="20"/>
+        </w:rPr>
+      </w:pPr>
+      <w:r>
+        <w:rPr>
+          <w:rFonts w:ascii="Arial" w:hAnsi="Arial" w:cs="Arial"/>
+          <w:sz w:val="20"/>
+          <w:szCs w:val="20"/>
+        </w:rPr>
+        <w:t xml:space="preserve">Operações com </w:t>
+      </w:r>
+      <w:proofErr w:type="spellStart"/>
+      <w:r>
+        <w:rPr>
+          <w:rFonts w:ascii="Arial" w:hAnsi="Arial" w:cs="Arial"/>
+          <w:sz w:val="20"/>
+          <w:szCs w:val="20"/>
+        </w:rPr>
+        <w:t>Numpy</w:t>
+      </w:r>
+      <w:proofErr w:type="spellEnd"/>
+      <w:r>
+        <w:rPr>
+          <w:rFonts w:ascii="Arial" w:hAnsi="Arial" w:cs="Arial"/>
+          <w:sz w:val="20"/>
+          <w:szCs w:val="20"/>
+        </w:rPr>
+        <w:t xml:space="preserve"> </w:t>
+      </w:r>
+      <w:proofErr w:type="spellStart"/>
+      <w:r>
+        <w:rPr>
+          <w:rFonts w:ascii="Arial" w:hAnsi="Arial" w:cs="Arial"/>
+          <w:sz w:val="20"/>
+          <w:szCs w:val="20"/>
+        </w:rPr>
+        <w:t>Arrays</w:t>
+      </w:r>
+      <w:proofErr w:type="spellEnd"/>
+      <w:r>
+        <w:rPr>
+          <w:rFonts w:ascii="Arial" w:hAnsi="Arial" w:cs="Arial"/>
+          <w:sz w:val="20"/>
+          <w:szCs w:val="20"/>
+        </w:rPr>
+        <w:t>, aplicando soma, divisão, multiplicação, potenciação, resto, dentre inúmeros outros cálculos. Importante salientar que o</w:t>
+      </w:r>
+      <w:r>
+        <w:rPr>
+          <w:rFonts w:ascii="Arial" w:hAnsi="Arial" w:cs="Arial"/>
+          <w:sz w:val="20"/>
+          <w:szCs w:val="20"/>
+        </w:rPr>
+        <w:t xml:space="preserve"> </w:t>
+      </w:r>
+      <w:proofErr w:type="spellStart"/>
+      <w:r>
+        <w:rPr>
+          <w:rFonts w:ascii="Arial" w:hAnsi="Arial" w:cs="Arial"/>
+          <w:sz w:val="20"/>
+          <w:szCs w:val="20"/>
+        </w:rPr>
+        <w:t>numpy</w:t>
+      </w:r>
+      <w:proofErr w:type="spellEnd"/>
+      <w:r>
+        <w:rPr>
+          <w:rFonts w:ascii="Arial" w:hAnsi="Arial" w:cs="Arial"/>
+          <w:sz w:val="20"/>
+          <w:szCs w:val="20"/>
+        </w:rPr>
+        <w:t xml:space="preserve"> gera w</w:t>
+      </w:r>
+      <w:proofErr w:type="spellStart"/>
+      <w:r>
+        <w:rPr>
+          <w:rFonts w:ascii="Arial" w:hAnsi="Arial" w:cs="Arial"/>
+          <w:sz w:val="20"/>
+          <w:szCs w:val="20"/>
+        </w:rPr>
+        <w:t>arnings</w:t>
+      </w:r>
+      <w:proofErr w:type="spellEnd"/>
+      <w:r>
+        <w:rPr>
+          <w:rFonts w:ascii="Arial" w:hAnsi="Arial" w:cs="Arial"/>
+          <w:sz w:val="20"/>
+          <w:szCs w:val="20"/>
+        </w:rPr>
+        <w:t xml:space="preserve"> ao invés de erros</w:t>
+      </w:r>
+      <w:r>
+        <w:rPr>
+          <w:rFonts w:ascii="Arial" w:hAnsi="Arial" w:cs="Arial"/>
+          <w:sz w:val="20"/>
+          <w:szCs w:val="20"/>
+        </w:rPr>
+        <w:t xml:space="preserve"> em casos de erros,</w:t>
+      </w:r>
+      <w:r>
+        <w:rPr>
+          <w:rFonts w:ascii="Arial" w:hAnsi="Arial" w:cs="Arial"/>
+          <w:sz w:val="20"/>
+          <w:szCs w:val="20"/>
+        </w:rPr>
+        <w:t xml:space="preserve"> como a divisão por 0</w:t>
+      </w:r>
+      <w:r>
+        <w:rPr>
+          <w:rFonts w:ascii="Arial" w:hAnsi="Arial" w:cs="Arial"/>
+          <w:sz w:val="20"/>
+          <w:szCs w:val="20"/>
+        </w:rPr>
+        <w:t>, não interrompendo a execução do código.</w:t>
+      </w:r>
+    </w:p>
+    <w:p>
+      <w:pPr>
+        <w:pStyle w:val="PargrafodaLista"/>
+        <w:numPr>
+          <w:ilvl w:val="0"/>
+          <w:numId w:val="1"/>
+        </w:numPr>
+        <w:jc w:val="both"/>
+        <w:rPr>
+          <w:rFonts w:ascii="Arial" w:hAnsi="Arial" w:cs="Arial"/>
+          <w:sz w:val="20"/>
+          <w:szCs w:val="20"/>
+        </w:rPr>
+      </w:pPr>
+      <w:r>
+        <w:rPr>
+          <w:rFonts w:ascii="Arial" w:hAnsi="Arial" w:cs="Arial"/>
+          <w:sz w:val="20"/>
+          <w:szCs w:val="20"/>
+        </w:rPr>
+        <w:t xml:space="preserve">Por fim, há uma seção de exercícios que consistiram em percorrer os </w:t>
+      </w:r>
+      <w:proofErr w:type="spellStart"/>
+      <w:r>
+        <w:rPr>
+          <w:rFonts w:ascii="Arial" w:hAnsi="Arial" w:cs="Arial"/>
+          <w:sz w:val="20"/>
+          <w:szCs w:val="20"/>
+        </w:rPr>
+        <w:t>arrays</w:t>
+      </w:r>
+      <w:proofErr w:type="spellEnd"/>
+      <w:r>
+        <w:rPr>
+          <w:rFonts w:ascii="Arial" w:hAnsi="Arial" w:cs="Arial"/>
+          <w:sz w:val="20"/>
+          <w:szCs w:val="20"/>
+        </w:rPr>
+        <w:t xml:space="preserve">, cria-los a partir da função </w:t>
+      </w:r>
+      <w:proofErr w:type="spellStart"/>
+      <w:r>
+        <w:rPr>
+          <w:rFonts w:ascii="Arial" w:hAnsi="Arial" w:cs="Arial"/>
+          <w:sz w:val="20"/>
+          <w:szCs w:val="20"/>
+        </w:rPr>
+        <w:t>np.arrange</w:t>
+      </w:r>
+      <w:proofErr w:type="spellEnd"/>
+      <w:r>
+        <w:rPr>
+          <w:rFonts w:ascii="Arial" w:hAnsi="Arial" w:cs="Arial"/>
+          <w:sz w:val="20"/>
+          <w:szCs w:val="20"/>
+        </w:rPr>
+        <w:t xml:space="preserve">() utilizando passo, reorganizar um </w:t>
+      </w:r>
+      <w:proofErr w:type="spellStart"/>
+      <w:r>
+        <w:rPr>
+          <w:rFonts w:ascii="Arial" w:hAnsi="Arial" w:cs="Arial"/>
+          <w:sz w:val="20"/>
+          <w:szCs w:val="20"/>
+        </w:rPr>
+        <w:t>array</w:t>
+      </w:r>
+      <w:proofErr w:type="spellEnd"/>
+      <w:r>
+        <w:rPr>
+          <w:rFonts w:ascii="Arial" w:hAnsi="Arial" w:cs="Arial"/>
+          <w:sz w:val="20"/>
+          <w:szCs w:val="20"/>
+        </w:rPr>
+        <w:t xml:space="preserve"> em uma matriz (vetor de tamanho 9 passa para uma matriz de tamanho 3x3), além da aplicação de funções matemáticas como média</w:t>
+      </w:r>
+      <w:r>
+        <w:rPr>
+          <w:rFonts w:ascii="Arial" w:hAnsi="Arial" w:cs="Arial"/>
+          <w:sz w:val="20"/>
+          <w:szCs w:val="20"/>
+        </w:rPr>
+        <w:t xml:space="preserve"> e</w:t>
+      </w:r>
+      <w:r>
+        <w:rPr>
+          <w:rFonts w:ascii="Arial" w:hAnsi="Arial" w:cs="Arial"/>
+          <w:sz w:val="20"/>
+          <w:szCs w:val="20"/>
+        </w:rPr>
+        <w:t xml:space="preserve"> </w:t>
+      </w:r>
+      <w:r>
+        <w:rPr>
+          <w:rFonts w:ascii="Arial" w:hAnsi="Arial" w:cs="Arial"/>
+          <w:sz w:val="20"/>
+          <w:szCs w:val="20"/>
+        </w:rPr>
+        <w:t>somatório.</w:t>
+      </w:r>
+    </w:p>
+    <w:p>
+      <w:pPr>
+        <w:ind w:left="360"/>
+        <w:jc w:val="both"/>
+        <w:rPr>
+          <w:rFonts w:ascii="Arial" w:hAnsi="Arial" w:cs="Arial"/>
+          <w:sz w:val="20"/>
+          <w:szCs w:val="20"/>
+        </w:rPr>
+      </w:pPr>
+      <w:r>
+        <w:rPr>
+          <w:rFonts w:ascii="Arial" w:hAnsi="Arial" w:cs="Arial"/>
+          <w:sz w:val="20"/>
+          <w:szCs w:val="20"/>
+        </w:rPr>
+        <w:t>Por fim, o módulo 6 explica e utiliza a biblioteca Pandas em visualização, limpeza e análise de dados. Essa biblioteca pode trabalhar com vários tipos de dados diferentes, que vão desde arquivos do Excel, até códigos HTML. Abaixo estão listados os principais conteúdos abordados nessa seção:</w:t>
+      </w:r>
+    </w:p>
+    <w:p>
+      <w:pPr>
+        <w:pStyle w:val="PargrafodaLista"/>
+        <w:numPr>
+          <w:ilvl w:val="0"/>
+          <w:numId w:val="2"/>
+        </w:numPr>
+        <w:jc w:val="both"/>
+        <w:rPr>
+          <w:rFonts w:ascii="Arial" w:hAnsi="Arial" w:cs="Arial"/>
+          <w:sz w:val="20"/>
+          <w:szCs w:val="20"/>
+        </w:rPr>
+      </w:pPr>
+      <w:r>
+        <w:rPr>
+          <w:rFonts w:ascii="Arial" w:hAnsi="Arial" w:cs="Arial"/>
+          <w:sz w:val="20"/>
+          <w:szCs w:val="20"/>
+        </w:rPr>
+        <w:t>Noções básicas de importação e introdução ao Pandas, abordando qual a sua finalidade e como será utilizado;</w:t>
+      </w:r>
+    </w:p>
+    <w:p>
+      <w:pPr>
+        <w:pStyle w:val="PargrafodaLista"/>
+        <w:numPr>
+          <w:ilvl w:val="0"/>
+          <w:numId w:val="2"/>
+        </w:numPr>
+        <w:jc w:val="both"/>
+        <w:rPr>
+          <w:rFonts w:ascii="Arial" w:hAnsi="Arial" w:cs="Arial"/>
+          <w:sz w:val="20"/>
+          <w:szCs w:val="20"/>
+        </w:rPr>
+      </w:pPr>
+      <w:r>
+        <w:rPr>
+          <w:rFonts w:ascii="Arial" w:hAnsi="Arial" w:cs="Arial"/>
+          <w:sz w:val="20"/>
+          <w:szCs w:val="20"/>
+        </w:rPr>
+        <w:t xml:space="preserve">O primeiro conteúdo abordado são </w:t>
+      </w:r>
+      <w:r>
+        <w:rPr>
+          <w:rFonts w:ascii="Arial" w:hAnsi="Arial" w:cs="Arial"/>
+          <w:sz w:val="20"/>
+          <w:szCs w:val="20"/>
+        </w:rPr>
+        <w:t>as Series</w:t>
+      </w:r>
+      <w:r>
+        <w:rPr>
+          <w:rFonts w:ascii="Arial" w:hAnsi="Arial" w:cs="Arial"/>
+          <w:sz w:val="20"/>
+          <w:szCs w:val="20"/>
+        </w:rPr>
+        <w:t xml:space="preserve"> (similares a </w:t>
+      </w:r>
+      <w:r>
+        <w:rPr>
+          <w:rFonts w:ascii="Arial" w:hAnsi="Arial" w:cs="Arial"/>
+          <w:sz w:val="20"/>
+          <w:szCs w:val="20"/>
+        </w:rPr>
+        <w:t>dicionários</w:t>
+      </w:r>
+      <w:r>
+        <w:rPr>
+          <w:rFonts w:ascii="Arial" w:hAnsi="Arial" w:cs="Arial"/>
+          <w:sz w:val="20"/>
+          <w:szCs w:val="20"/>
+        </w:rPr>
+        <w:t>), no entanto, são voltados para a manipulação e visualização de dados pelo Pandas.</w:t>
+      </w:r>
+      <w:r>
+        <w:rPr>
+          <w:rFonts w:ascii="Arial" w:hAnsi="Arial" w:cs="Arial"/>
+          <w:sz w:val="20"/>
+          <w:szCs w:val="20"/>
+        </w:rPr>
+        <w:t xml:space="preserve"> Além disso, demonstra algumas manipulações possíveis nesse tipo de dado.</w:t>
+      </w:r>
+    </w:p>
+    <w:p>
+      <w:pPr>
+        <w:pStyle w:val="PargrafodaLista"/>
+        <w:numPr>
+          <w:ilvl w:val="0"/>
+          <w:numId w:val="2"/>
+        </w:numPr>
+        <w:jc w:val="both"/>
+        <w:rPr>
+          <w:rFonts w:ascii="Arial" w:hAnsi="Arial" w:cs="Arial"/>
+          <w:sz w:val="20"/>
+          <w:szCs w:val="20"/>
+        </w:rPr>
+      </w:pPr>
+      <w:r>
+        <w:rPr>
+          <w:rFonts w:ascii="Arial" w:hAnsi="Arial" w:cs="Arial"/>
+          <w:sz w:val="20"/>
+          <w:szCs w:val="20"/>
+        </w:rPr>
+        <w:t xml:space="preserve">A contextualização do que são </w:t>
+      </w:r>
+      <w:proofErr w:type="spellStart"/>
+      <w:r>
+        <w:rPr>
+          <w:rFonts w:ascii="Arial" w:hAnsi="Arial" w:cs="Arial"/>
+          <w:sz w:val="20"/>
+          <w:szCs w:val="20"/>
+        </w:rPr>
+        <w:t>DataFrames</w:t>
+      </w:r>
+      <w:proofErr w:type="spellEnd"/>
+      <w:r>
+        <w:rPr>
+          <w:rFonts w:ascii="Arial" w:hAnsi="Arial" w:cs="Arial"/>
+          <w:sz w:val="20"/>
+          <w:szCs w:val="20"/>
+        </w:rPr>
+        <w:t xml:space="preserve"> (conjuntos de Series), bem como a criação e fatiamento. A alocação básica de um </w:t>
+      </w:r>
+      <w:proofErr w:type="spellStart"/>
+      <w:r>
+        <w:rPr>
+          <w:rFonts w:ascii="Arial" w:hAnsi="Arial" w:cs="Arial"/>
+          <w:sz w:val="20"/>
+          <w:szCs w:val="20"/>
+        </w:rPr>
+        <w:t>DataFrame</w:t>
+      </w:r>
+      <w:proofErr w:type="spellEnd"/>
+      <w:r>
+        <w:rPr>
+          <w:rFonts w:ascii="Arial" w:hAnsi="Arial" w:cs="Arial"/>
+          <w:sz w:val="20"/>
+          <w:szCs w:val="20"/>
+        </w:rPr>
+        <w:t xml:space="preserve"> consiste em passar para a função, um vetor ou matriz (os dados a serem analisados), um vetor de </w:t>
+      </w:r>
+      <w:r>
+        <w:rPr>
+          <w:rFonts w:ascii="Arial" w:hAnsi="Arial" w:cs="Arial"/>
+          <w:i/>
+          <w:iCs/>
+          <w:sz w:val="20"/>
+          <w:szCs w:val="20"/>
+        </w:rPr>
+        <w:t>index</w:t>
+      </w:r>
+      <w:r>
+        <w:rPr>
+          <w:rFonts w:ascii="Arial" w:hAnsi="Arial" w:cs="Arial"/>
+          <w:sz w:val="20"/>
+          <w:szCs w:val="20"/>
+        </w:rPr>
+        <w:t xml:space="preserve"> (serão as linhas do nosso DF) e por fim um vetor de </w:t>
+      </w:r>
+      <w:proofErr w:type="spellStart"/>
+      <w:r>
+        <w:rPr>
+          <w:rFonts w:ascii="Arial" w:hAnsi="Arial" w:cs="Arial"/>
+          <w:sz w:val="20"/>
+          <w:szCs w:val="20"/>
+        </w:rPr>
+        <w:t>columns</w:t>
+      </w:r>
+      <w:proofErr w:type="spellEnd"/>
+      <w:r>
+        <w:rPr>
+          <w:rFonts w:ascii="Arial" w:hAnsi="Arial" w:cs="Arial"/>
+          <w:sz w:val="20"/>
+          <w:szCs w:val="20"/>
+        </w:rPr>
+        <w:t xml:space="preserve"> (serão as colunas do nosso DF).</w:t>
+      </w:r>
+    </w:p>
+    <w:p>
+      <w:pPr>
+        <w:pStyle w:val="PargrafodaLista"/>
+        <w:numPr>
+          <w:ilvl w:val="0"/>
+          <w:numId w:val="2"/>
+        </w:numPr>
+        <w:jc w:val="both"/>
+        <w:rPr>
+          <w:rFonts w:ascii="Arial" w:hAnsi="Arial" w:cs="Arial"/>
+          <w:sz w:val="20"/>
+          <w:szCs w:val="20"/>
+        </w:rPr>
+      </w:pPr>
+      <w:r>
+        <w:rPr>
+          <w:rFonts w:ascii="Arial" w:hAnsi="Arial" w:cs="Arial"/>
+          <w:sz w:val="20"/>
+          <w:szCs w:val="20"/>
+        </w:rPr>
+        <w:t xml:space="preserve">Seleção condicional em </w:t>
+      </w:r>
+      <w:proofErr w:type="spellStart"/>
+      <w:r>
+        <w:rPr>
+          <w:rFonts w:ascii="Arial" w:hAnsi="Arial" w:cs="Arial"/>
+          <w:sz w:val="20"/>
+          <w:szCs w:val="20"/>
+        </w:rPr>
+        <w:t>DFs</w:t>
+      </w:r>
+      <w:proofErr w:type="spellEnd"/>
+      <w:r>
+        <w:rPr>
+          <w:rFonts w:ascii="Arial" w:hAnsi="Arial" w:cs="Arial"/>
+          <w:sz w:val="20"/>
+          <w:szCs w:val="20"/>
+        </w:rPr>
+        <w:t xml:space="preserve"> e </w:t>
+      </w:r>
+      <w:r>
+        <w:rPr>
+          <w:rFonts w:ascii="Arial" w:hAnsi="Arial" w:cs="Arial"/>
+          <w:sz w:val="20"/>
+          <w:szCs w:val="20"/>
+        </w:rPr>
+        <w:t>adicionar uma nova coluna, alterando</w:t>
+      </w:r>
+      <w:r>
+        <w:rPr>
+          <w:rFonts w:ascii="Arial" w:hAnsi="Arial" w:cs="Arial"/>
+          <w:sz w:val="20"/>
+          <w:szCs w:val="20"/>
+        </w:rPr>
+        <w:t xml:space="preserve"> </w:t>
+      </w:r>
+      <w:r>
+        <w:rPr>
+          <w:rFonts w:ascii="Arial" w:hAnsi="Arial" w:cs="Arial"/>
+          <w:sz w:val="20"/>
+          <w:szCs w:val="20"/>
+        </w:rPr>
+        <w:t>a</w:t>
+      </w:r>
+      <w:r>
+        <w:rPr>
+          <w:rFonts w:ascii="Arial" w:hAnsi="Arial" w:cs="Arial"/>
+          <w:sz w:val="20"/>
+          <w:szCs w:val="20"/>
+        </w:rPr>
+        <w:t xml:space="preserve">s </w:t>
+      </w:r>
+      <w:proofErr w:type="spellStart"/>
+      <w:r>
+        <w:rPr>
+          <w:rFonts w:ascii="Arial" w:hAnsi="Arial" w:cs="Arial"/>
+          <w:i/>
+          <w:iCs/>
+          <w:sz w:val="20"/>
+          <w:szCs w:val="20"/>
+        </w:rPr>
+        <w:t>tags</w:t>
+      </w:r>
+      <w:proofErr w:type="spellEnd"/>
+      <w:r>
+        <w:rPr>
+          <w:rFonts w:ascii="Arial" w:hAnsi="Arial" w:cs="Arial"/>
+          <w:sz w:val="20"/>
+          <w:szCs w:val="20"/>
+        </w:rPr>
+        <w:t xml:space="preserve"> </w:t>
+      </w:r>
+      <w:r>
+        <w:rPr>
+          <w:rFonts w:ascii="Arial" w:hAnsi="Arial" w:cs="Arial"/>
+          <w:sz w:val="20"/>
+          <w:szCs w:val="20"/>
+        </w:rPr>
+        <w:t xml:space="preserve">de linhas com a função </w:t>
+      </w:r>
+      <w:proofErr w:type="spellStart"/>
+      <w:r>
+        <w:rPr>
+          <w:rFonts w:ascii="Arial" w:hAnsi="Arial" w:cs="Arial"/>
+          <w:sz w:val="20"/>
+          <w:szCs w:val="20"/>
+        </w:rPr>
+        <w:t>set_index</w:t>
+      </w:r>
+      <w:proofErr w:type="spellEnd"/>
+      <w:r>
+        <w:rPr>
+          <w:rFonts w:ascii="Arial" w:hAnsi="Arial" w:cs="Arial"/>
+          <w:sz w:val="20"/>
+          <w:szCs w:val="20"/>
+        </w:rPr>
+        <w:t>. A seleção condicional consistiu em retornar valores binários, Verdadeiro ou Falso.</w:t>
+      </w:r>
+    </w:p>
+    <w:p>
+      <w:pPr>
+        <w:pStyle w:val="PargrafodaLista"/>
+        <w:numPr>
+          <w:ilvl w:val="0"/>
+          <w:numId w:val="2"/>
+        </w:numPr>
+        <w:jc w:val="both"/>
+        <w:rPr>
+          <w:rFonts w:ascii="Arial" w:hAnsi="Arial" w:cs="Arial"/>
+          <w:sz w:val="20"/>
+          <w:szCs w:val="20"/>
+        </w:rPr>
+      </w:pPr>
+      <w:r>
+        <w:rPr>
+          <w:rFonts w:ascii="Arial" w:hAnsi="Arial" w:cs="Arial"/>
+          <w:sz w:val="20"/>
+          <w:szCs w:val="20"/>
+        </w:rPr>
+        <w:t xml:space="preserve">Índices multiníveis, ou seja, utilizar uma hierarquia nas linhas de uma matriz, como no exemplo abaixo. É implementado a partir de dois métodos, o primeiro sendo o </w:t>
+      </w:r>
+      <w:proofErr w:type="spellStart"/>
+      <w:r>
+        <w:rPr>
+          <w:rFonts w:ascii="Arial" w:hAnsi="Arial" w:cs="Arial"/>
+          <w:sz w:val="20"/>
+          <w:szCs w:val="20"/>
+        </w:rPr>
+        <w:t>list</w:t>
+      </w:r>
+      <w:proofErr w:type="spellEnd"/>
+      <w:r>
+        <w:rPr>
+          <w:rFonts w:ascii="Arial" w:hAnsi="Arial" w:cs="Arial"/>
+          <w:sz w:val="20"/>
+          <w:szCs w:val="20"/>
+        </w:rPr>
+        <w:t xml:space="preserve">(zip(INDICE_SUPERIOR, INDICE_INFERIOR)), e o segundo o </w:t>
+      </w:r>
+      <w:proofErr w:type="spellStart"/>
+      <w:r>
+        <w:rPr>
+          <w:rFonts w:ascii="Arial" w:hAnsi="Arial" w:cs="Arial"/>
+          <w:sz w:val="20"/>
+          <w:szCs w:val="20"/>
+        </w:rPr>
+        <w:t>MultiIndex.from_tuples</w:t>
+      </w:r>
+      <w:proofErr w:type="spellEnd"/>
+      <w:r>
+        <w:rPr>
+          <w:rFonts w:ascii="Arial" w:hAnsi="Arial" w:cs="Arial"/>
+          <w:sz w:val="20"/>
+          <w:szCs w:val="20"/>
+        </w:rPr>
+        <w:t>(), que recebe a lista gerada pelo método anterior.</w:t>
+      </w:r>
+    </w:p>
+    <w:p>
+      <w:pPr>
+        <w:pStyle w:val="PargrafodaLista"/>
+        <w:ind w:left="0"/>
+        <w:jc w:val="center"/>
+        <w:rPr>
+          <w:rFonts w:ascii="Arial" w:hAnsi="Arial" w:cs="Arial"/>
+          <w:sz w:val="20"/>
+          <w:szCs w:val="20"/>
+        </w:rPr>
+      </w:pPr>
+      <w:r>
+        <w:rPr>
+          <w:rFonts w:ascii="Arial" w:hAnsi="Arial" w:cs="Arial"/>
+          <w:sz w:val="20"/>
+          <w:szCs w:val="20"/>
+        </w:rPr>
+        <w:lastRenderedPageBreak/>
+        <w:drawing>
+          <wp:inline distT="0" distB="0" distL="0" distR="0" wp14:anchorId="6B0B9DD8" wp14:editId="37B34D99">
+            <wp:extent cx="1724266" cy="1143160"/>
+            <wp:effectExtent l="0" t="0" r="9525" b="0"/>
+            <wp:docPr id="747353965" name="Imagem 1"/>
+            <wp:cNvGraphicFramePr>
+              <a:graphicFrameLocks xmlns:a="http://schemas.openxmlformats.org/drawingml/2006/main" noChangeAspect="1"/>
+            </wp:cNvGraphicFramePr>
+            <a:graphic xmlns:a="http://schemas.openxmlformats.org/drawingml/2006/main">
+              <a:graphicData uri="http://schemas.openxmlformats.org/drawingml/2006/picture">
+                <pic:pic xmlns:pic="http://schemas.openxmlformats.org/drawingml/2006/picture">
+                  <pic:nvPicPr>
+                    <pic:cNvPr id="1232248276" name=""/>
+                    <pic:cNvPicPr/>
+                  </pic:nvPicPr>
+                  <pic:blipFill>
+                    <a:blip r:embed="rId5"/>
+                    <a:stretch>
+                      <a:fillRect/>
+                    </a:stretch>
+                  </pic:blipFill>
+                  <pic:spPr>
+                    <a:xfrm>
+                      <a:off x="0" y="0"/>
+                      <a:ext cx="1724266" cy="1143160"/>
+                    </a:xfrm>
+                    <a:prstGeom prst="rect">
+                      <a:avLst/>
+                    </a:prstGeom>
+                  </pic:spPr>
+                </pic:pic>
+              </a:graphicData>
+            </a:graphic>
+          </wp:inline>
+        </w:drawing>
+      </w:r>
+    </w:p>
+    <w:p>
+      <w:pPr>
+        <w:pStyle w:val="PargrafodaLista"/>
+        <w:ind w:left="0"/>
+        <w:jc w:val="center"/>
+        <w:rPr>
+          <w:rFonts w:ascii="Arial" w:hAnsi="Arial" w:cs="Arial"/>
+          <w:sz w:val="20"/>
+          <w:szCs w:val="20"/>
+        </w:rPr>
+      </w:pPr>
+    </w:p>
+    <w:p>
+      <w:pPr>
+        <w:pStyle w:val="PargrafodaLista"/>
+        <w:numPr>
+          <w:ilvl w:val="0"/>
+          <w:numId w:val="2"/>
+        </w:numPr>
+        <w:jc w:val="both"/>
+        <w:rPr>
+          <w:rFonts w:ascii="Arial" w:hAnsi="Arial" w:cs="Arial"/>
+          <w:sz w:val="20"/>
+          <w:szCs w:val="20"/>
+        </w:rPr>
+      </w:pPr>
+      <w:r>
+        <w:rPr>
+          <w:rFonts w:ascii="Arial" w:hAnsi="Arial" w:cs="Arial"/>
+          <w:sz w:val="20"/>
+          <w:szCs w:val="20"/>
+        </w:rPr>
+        <w:t xml:space="preserve">A biblioteca Pandas é utilizada também para tratamento de dados, onde existem várias formas de se preencher um valor nulo em um conjunto de dados. A primeira delas e mais simples é o </w:t>
+      </w:r>
+      <w:proofErr w:type="spellStart"/>
+      <w:r>
+        <w:rPr>
+          <w:rFonts w:ascii="Arial" w:hAnsi="Arial" w:cs="Arial"/>
+          <w:sz w:val="20"/>
+          <w:szCs w:val="20"/>
+        </w:rPr>
+        <w:t>dropna</w:t>
+      </w:r>
+      <w:proofErr w:type="spellEnd"/>
+      <w:r>
+        <w:rPr>
+          <w:rFonts w:ascii="Arial" w:hAnsi="Arial" w:cs="Arial"/>
+          <w:sz w:val="20"/>
+          <w:szCs w:val="20"/>
+        </w:rPr>
+        <w:t>(), que basicamente remove todas as linhas que possuem valores nulos. A segunda seria preencher utilizando a média dos valores daquela coluna, e por fim, o preenchimento do dado utilizando a célula anterior ou posterior.</w:t>
+      </w:r>
+      <w:r>
+        <w:rPr>
+          <w:rFonts w:ascii="Arial" w:hAnsi="Arial" w:cs="Arial"/>
+          <w:sz w:val="20"/>
+          <w:szCs w:val="20"/>
+        </w:rPr>
+        <w:t xml:space="preserve"> As imagens abaixo ilustram o preenchimento a partir da célula anterior.</w:t>
+      </w:r>
+    </w:p>
+    <w:p>
+      <w:pPr>
+        <w:pStyle w:val="PargrafodaLista"/>
+        <w:ind w:left="0"/>
+        <w:jc w:val="center"/>
+        <w:rPr>
+          <w:rFonts w:ascii="Arial" w:hAnsi="Arial" w:cs="Arial"/>
+          <w:sz w:val="20"/>
+          <w:szCs w:val="20"/>
+        </w:rPr>
+      </w:pPr>
+      <w:r>
+        <w:rPr>
+          <w:rFonts w:ascii="Arial" w:hAnsi="Arial" w:cs="Arial"/>
+          <w:sz w:val="20"/>
+          <w:szCs w:val="20"/>
+        </w:rPr>
+        <w:drawing>
+          <wp:inline distT="0" distB="0" distL="0" distR="0" wp14:anchorId="7B27B64E" wp14:editId="3D89D535">
+            <wp:extent cx="1028844" cy="657317"/>
+            <wp:effectExtent l="0" t="0" r="0" b="9525"/>
+            <wp:docPr id="970959362" name="Imagem 1"/>
+            <wp:cNvGraphicFramePr>
+              <a:graphicFrameLocks xmlns:a="http://schemas.openxmlformats.org/drawingml/2006/main" noChangeAspect="1"/>
+            </wp:cNvGraphicFramePr>
+            <a:graphic xmlns:a="http://schemas.openxmlformats.org/drawingml/2006/main">
+              <a:graphicData uri="http://schemas.openxmlformats.org/drawingml/2006/picture">
+                <pic:pic xmlns:pic="http://schemas.openxmlformats.org/drawingml/2006/picture">
+                  <pic:nvPicPr>
+                    <pic:cNvPr id="970959362" name=""/>
+                    <pic:cNvPicPr/>
+                  </pic:nvPicPr>
+                  <pic:blipFill>
+                    <a:blip r:embed="rId6"/>
+                    <a:stretch>
+                      <a:fillRect/>
+                    </a:stretch>
+                  </pic:blipFill>
+                  <pic:spPr>
+                    <a:xfrm>
+                      <a:off x="0" y="0"/>
+                      <a:ext cx="1028844" cy="657317"/>
+                    </a:xfrm>
+                    <a:prstGeom prst="rect">
+                      <a:avLst/>
+                    </a:prstGeom>
+                  </pic:spPr>
+                </pic:pic>
+              </a:graphicData>
+            </a:graphic>
+          </wp:inline>
+        </w:drawing>
+      </w:r>
+      <w:r>
+        <w:rPr>
+          <w:rFonts w:ascii="Arial" w:hAnsi="Arial" w:cs="Arial"/>
+          <w:sz w:val="20"/>
+          <w:szCs w:val="20"/>
+        </w:rPr>
+        <w:t xml:space="preserve">    </w:t>
+      </w:r>
+      <w:r>
+        <w:rPr>
+          <w:rFonts w:ascii="Arial" w:hAnsi="Arial" w:cs="Arial"/>
+          <w:sz w:val="20"/>
+          <w:szCs w:val="20"/>
+        </w:rPr>
+        <w:drawing>
+          <wp:inline distT="0" distB="0" distL="0" distR="0" wp14:anchorId="7C0BB4D3" wp14:editId="68250AA5">
+            <wp:extent cx="1038370" cy="657317"/>
+            <wp:effectExtent l="0" t="0" r="9525" b="9525"/>
+            <wp:docPr id="1233587416" name="Imagem 1"/>
+            <wp:cNvGraphicFramePr>
+              <a:graphicFrameLocks xmlns:a="http://schemas.openxmlformats.org/drawingml/2006/main" noChangeAspect="1"/>
+            </wp:cNvGraphicFramePr>
+            <a:graphic xmlns:a="http://schemas.openxmlformats.org/drawingml/2006/main">
+              <a:graphicData uri="http://schemas.openxmlformats.org/drawingml/2006/picture">
+                <pic:pic xmlns:pic="http://schemas.openxmlformats.org/drawingml/2006/picture">
+                  <pic:nvPicPr>
+                    <pic:cNvPr id="1233587416" name=""/>
+                    <pic:cNvPicPr/>
+                  </pic:nvPicPr>
+                  <pic:blipFill>
+                    <a:blip r:embed="rId7"/>
+                    <a:stretch>
+                      <a:fillRect/>
+                    </a:stretch>
+                  </pic:blipFill>
+                  <pic:spPr>
+                    <a:xfrm>
+                      <a:off x="0" y="0"/>
+                      <a:ext cx="1038370" cy="657317"/>
+                    </a:xfrm>
+                    <a:prstGeom prst="rect">
+                      <a:avLst/>
+                    </a:prstGeom>
+                  </pic:spPr>
+                </pic:pic>
+              </a:graphicData>
+            </a:graphic>
+          </wp:inline>
+        </w:drawing>
+      </w:r>
+    </w:p>
+    <w:p>
+      <w:pPr>
+        <w:pStyle w:val="PargrafodaLista"/>
+        <w:numPr>
+          <w:ilvl w:val="0"/>
+          <w:numId w:val="2"/>
+        </w:numPr>
+        <w:jc w:val="both"/>
+        <w:rPr>
+          <w:rFonts w:ascii="Arial" w:hAnsi="Arial" w:cs="Arial"/>
+          <w:sz w:val="20"/>
+          <w:szCs w:val="20"/>
+        </w:rPr>
+      </w:pPr>
+      <w:r>
+        <w:rPr>
+          <w:rFonts w:ascii="Arial" w:hAnsi="Arial" w:cs="Arial"/>
+          <w:sz w:val="20"/>
+          <w:szCs w:val="20"/>
+        </w:rPr>
+        <w:t>As funções de</w:t>
+      </w:r>
+      <w:r>
+        <w:rPr>
+          <w:rFonts w:ascii="Arial" w:hAnsi="Arial" w:cs="Arial"/>
+          <w:sz w:val="20"/>
+          <w:szCs w:val="20"/>
+        </w:rPr>
+        <w:t xml:space="preserve"> </w:t>
+      </w:r>
+      <w:proofErr w:type="spellStart"/>
+      <w:r>
+        <w:rPr>
+          <w:rFonts w:ascii="Arial" w:hAnsi="Arial" w:cs="Arial"/>
+          <w:sz w:val="20"/>
+          <w:szCs w:val="20"/>
+        </w:rPr>
+        <w:t>GroupBy</w:t>
+      </w:r>
+      <w:proofErr w:type="spellEnd"/>
+      <w:r>
+        <w:rPr>
+          <w:rFonts w:ascii="Arial" w:hAnsi="Arial" w:cs="Arial"/>
+          <w:sz w:val="20"/>
+          <w:szCs w:val="20"/>
+        </w:rPr>
+        <w:t>, Concatenar, Juntar e Mesclar</w:t>
+      </w:r>
+      <w:r>
+        <w:rPr>
+          <w:rFonts w:ascii="Arial" w:hAnsi="Arial" w:cs="Arial"/>
+          <w:sz w:val="20"/>
+          <w:szCs w:val="20"/>
+        </w:rPr>
+        <w:t xml:space="preserve"> funciona</w:t>
+      </w:r>
+      <w:r>
+        <w:rPr>
+          <w:rFonts w:ascii="Arial" w:hAnsi="Arial" w:cs="Arial"/>
+          <w:sz w:val="20"/>
+          <w:szCs w:val="20"/>
+        </w:rPr>
+        <w:t>m</w:t>
+      </w:r>
+      <w:r>
+        <w:rPr>
+          <w:rFonts w:ascii="Arial" w:hAnsi="Arial" w:cs="Arial"/>
+          <w:sz w:val="20"/>
+          <w:szCs w:val="20"/>
+        </w:rPr>
+        <w:t xml:space="preserve"> da mesma forma que em bancos de dados</w:t>
+      </w:r>
+      <w:r>
+        <w:rPr>
+          <w:rFonts w:ascii="Arial" w:hAnsi="Arial" w:cs="Arial"/>
+          <w:sz w:val="20"/>
+          <w:szCs w:val="20"/>
+        </w:rPr>
+        <w:t xml:space="preserve">. O </w:t>
+      </w:r>
+      <w:proofErr w:type="spellStart"/>
+      <w:r>
+        <w:rPr>
+          <w:rFonts w:ascii="Arial" w:hAnsi="Arial" w:cs="Arial"/>
+          <w:sz w:val="20"/>
+          <w:szCs w:val="20"/>
+        </w:rPr>
+        <w:t>GroupBy</w:t>
+      </w:r>
+      <w:proofErr w:type="spellEnd"/>
+      <w:r>
+        <w:rPr>
+          <w:rFonts w:ascii="Arial" w:hAnsi="Arial" w:cs="Arial"/>
+          <w:sz w:val="20"/>
+          <w:szCs w:val="20"/>
+        </w:rPr>
+        <w:t xml:space="preserve"> utilizará valores repetidos em uma tabela, o </w:t>
+      </w:r>
+      <w:proofErr w:type="spellStart"/>
+      <w:r>
+        <w:rPr>
+          <w:rFonts w:ascii="Arial" w:hAnsi="Arial" w:cs="Arial"/>
+          <w:sz w:val="20"/>
+          <w:szCs w:val="20"/>
+        </w:rPr>
+        <w:t>Concat</w:t>
+      </w:r>
+      <w:proofErr w:type="spellEnd"/>
+      <w:r>
+        <w:rPr>
+          <w:rFonts w:ascii="Arial" w:hAnsi="Arial" w:cs="Arial"/>
+          <w:sz w:val="20"/>
+          <w:szCs w:val="20"/>
+        </w:rPr>
+        <w:t xml:space="preserve"> junta as tabelas de tamanhos iguais (pode ser concatenado utilizando os índices de linha), o Join permite juntar tabelas de acordo com índices em comum, e utiliza também o </w:t>
+      </w:r>
+      <w:proofErr w:type="spellStart"/>
+      <w:r>
+        <w:rPr>
+          <w:rFonts w:ascii="Arial" w:hAnsi="Arial" w:cs="Arial"/>
+          <w:sz w:val="20"/>
+          <w:szCs w:val="20"/>
+        </w:rPr>
+        <w:t>inner</w:t>
+      </w:r>
+      <w:proofErr w:type="spellEnd"/>
+      <w:r>
+        <w:rPr>
+          <w:rFonts w:ascii="Arial" w:hAnsi="Arial" w:cs="Arial"/>
+          <w:sz w:val="20"/>
+          <w:szCs w:val="20"/>
+        </w:rPr>
+        <w:t>/</w:t>
+      </w:r>
+      <w:proofErr w:type="spellStart"/>
+      <w:r>
+        <w:rPr>
+          <w:rFonts w:ascii="Arial" w:hAnsi="Arial" w:cs="Arial"/>
+          <w:sz w:val="20"/>
+          <w:szCs w:val="20"/>
+        </w:rPr>
+        <w:t>outer</w:t>
+      </w:r>
+      <w:proofErr w:type="spellEnd"/>
+      <w:r>
+        <w:rPr>
+          <w:rFonts w:ascii="Arial" w:hAnsi="Arial" w:cs="Arial"/>
+          <w:sz w:val="20"/>
+          <w:szCs w:val="20"/>
+        </w:rPr>
+        <w:t xml:space="preserve"> </w:t>
+      </w:r>
+      <w:proofErr w:type="spellStart"/>
+      <w:r>
+        <w:rPr>
+          <w:rFonts w:ascii="Arial" w:hAnsi="Arial" w:cs="Arial"/>
+          <w:sz w:val="20"/>
+          <w:szCs w:val="20"/>
+        </w:rPr>
+        <w:t>join</w:t>
+      </w:r>
+      <w:proofErr w:type="spellEnd"/>
+      <w:r>
+        <w:rPr>
+          <w:rFonts w:ascii="Arial" w:hAnsi="Arial" w:cs="Arial"/>
+          <w:sz w:val="20"/>
+          <w:szCs w:val="20"/>
+        </w:rPr>
+        <w:t xml:space="preserve">. Por fim, a Mesclagem, que junta tabelas de acordo com uma coluna em comum, utilizando a ideia do </w:t>
+      </w:r>
+      <w:proofErr w:type="spellStart"/>
+      <w:r>
+        <w:rPr>
+          <w:rFonts w:ascii="Arial" w:hAnsi="Arial" w:cs="Arial"/>
+          <w:sz w:val="20"/>
+          <w:szCs w:val="20"/>
+        </w:rPr>
+        <w:t>inner</w:t>
+      </w:r>
+      <w:proofErr w:type="spellEnd"/>
+      <w:r>
+        <w:rPr>
+          <w:rFonts w:ascii="Arial" w:hAnsi="Arial" w:cs="Arial"/>
+          <w:sz w:val="20"/>
+          <w:szCs w:val="20"/>
+        </w:rPr>
+        <w:t>/</w:t>
+      </w:r>
+      <w:proofErr w:type="spellStart"/>
+      <w:r>
+        <w:rPr>
+          <w:rFonts w:ascii="Arial" w:hAnsi="Arial" w:cs="Arial"/>
+          <w:sz w:val="20"/>
+          <w:szCs w:val="20"/>
+        </w:rPr>
+        <w:t>outer</w:t>
+      </w:r>
+      <w:proofErr w:type="spellEnd"/>
+      <w:r>
+        <w:rPr>
+          <w:rFonts w:ascii="Arial" w:hAnsi="Arial" w:cs="Arial"/>
+          <w:sz w:val="20"/>
+          <w:szCs w:val="20"/>
+        </w:rPr>
+        <w:t xml:space="preserve"> </w:t>
+      </w:r>
+      <w:proofErr w:type="spellStart"/>
+      <w:r>
+        <w:rPr>
+          <w:rFonts w:ascii="Arial" w:hAnsi="Arial" w:cs="Arial"/>
+          <w:sz w:val="20"/>
+          <w:szCs w:val="20"/>
+        </w:rPr>
+        <w:t>join</w:t>
+      </w:r>
+      <w:proofErr w:type="spellEnd"/>
+      <w:r>
+        <w:rPr>
+          <w:rFonts w:ascii="Arial" w:hAnsi="Arial" w:cs="Arial"/>
+          <w:sz w:val="20"/>
+          <w:szCs w:val="20"/>
+        </w:rPr>
+        <w:t>, passando a coluna em comum da tabela.</w:t>
+      </w:r>
+    </w:p>
+    <w:p>
+      <w:pPr>
+        <w:pStyle w:val="PargrafodaLista"/>
+        <w:numPr>
+          <w:ilvl w:val="0"/>
+          <w:numId w:val="2"/>
+        </w:numPr>
+        <w:jc w:val="both"/>
+        <w:rPr>
+          <w:rFonts w:ascii="Arial" w:hAnsi="Arial" w:cs="Arial"/>
+          <w:sz w:val="20"/>
+          <w:szCs w:val="20"/>
+        </w:rPr>
+      </w:pPr>
+      <w:r>
+        <w:rPr>
+          <w:rFonts w:ascii="Arial" w:hAnsi="Arial" w:cs="Arial"/>
+          <w:sz w:val="20"/>
+          <w:szCs w:val="20"/>
+        </w:rPr>
+        <w:t xml:space="preserve">Operações – Resumidamente, teve-se inúmeras operações a serem utilizadas em um </w:t>
+      </w:r>
+      <w:proofErr w:type="spellStart"/>
+      <w:r>
+        <w:rPr>
+          <w:rFonts w:ascii="Arial" w:hAnsi="Arial" w:cs="Arial"/>
+          <w:sz w:val="20"/>
+          <w:szCs w:val="20"/>
+        </w:rPr>
+        <w:t>DataFrame</w:t>
+      </w:r>
+      <w:proofErr w:type="spellEnd"/>
+      <w:r>
+        <w:rPr>
+          <w:rFonts w:ascii="Arial" w:hAnsi="Arial" w:cs="Arial"/>
+          <w:sz w:val="20"/>
+          <w:szCs w:val="20"/>
+        </w:rPr>
+        <w:t>, estas por sua vez estarão melhores explicadas no próprio arquivo pd_operacoes.py.</w:t>
+      </w:r>
+      <w:r>
+        <w:rPr>
+          <w:rFonts w:ascii="Arial" w:hAnsi="Arial" w:cs="Arial"/>
+          <w:sz w:val="20"/>
+          <w:szCs w:val="20"/>
+        </w:rPr>
+        <w:t xml:space="preserve"> Abaixo estão explícitas todas as funções abordadas nessa seção da aula:</w:t>
+      </w:r>
+    </w:p>
+    <w:p>
+      <w:pPr>
+        <w:pStyle w:val="PargrafodaLista"/>
+        <w:numPr>
+          <w:ilvl w:val="1"/>
+          <w:numId w:val="2"/>
+        </w:numPr>
+        <w:jc w:val="both"/>
+        <w:rPr>
+          <w:rFonts w:ascii="Arial" w:hAnsi="Arial" w:cs="Arial"/>
+          <w:sz w:val="20"/>
+          <w:szCs w:val="20"/>
+        </w:rPr>
+      </w:pPr>
+      <w:proofErr w:type="spellStart"/>
+      <w:r>
+        <w:rPr>
+          <w:rFonts w:ascii="Arial" w:hAnsi="Arial" w:cs="Arial"/>
+          <w:sz w:val="20"/>
+          <w:szCs w:val="20"/>
+        </w:rPr>
+        <w:t>u</w:t>
+      </w:r>
+      <w:r>
+        <w:rPr>
+          <w:rFonts w:ascii="Arial" w:hAnsi="Arial" w:cs="Arial"/>
+          <w:sz w:val="20"/>
+          <w:szCs w:val="20"/>
+        </w:rPr>
+        <w:t>nique</w:t>
+      </w:r>
+      <w:proofErr w:type="spellEnd"/>
+      <w:r>
+        <w:rPr>
+          <w:rFonts w:ascii="Arial" w:hAnsi="Arial" w:cs="Arial"/>
+          <w:sz w:val="20"/>
+          <w:szCs w:val="20"/>
+        </w:rPr>
+        <w:t xml:space="preserve">(); </w:t>
+      </w:r>
+      <w:proofErr w:type="spellStart"/>
+      <w:r>
+        <w:rPr>
+          <w:rFonts w:ascii="Arial" w:hAnsi="Arial" w:cs="Arial"/>
+          <w:sz w:val="20"/>
+          <w:szCs w:val="20"/>
+        </w:rPr>
+        <w:t>nunique</w:t>
+      </w:r>
+      <w:proofErr w:type="spellEnd"/>
+      <w:r>
+        <w:rPr>
+          <w:rFonts w:ascii="Arial" w:hAnsi="Arial" w:cs="Arial"/>
+          <w:sz w:val="20"/>
+          <w:szCs w:val="20"/>
+        </w:rPr>
+        <w:t xml:space="preserve">(); </w:t>
+      </w:r>
+      <w:r>
+        <w:rPr>
+          <w:rFonts w:ascii="Arial" w:hAnsi="Arial" w:cs="Arial"/>
+          <w:sz w:val="20"/>
+          <w:szCs w:val="20"/>
+        </w:rPr>
+        <w:t xml:space="preserve">condições que retornam valores do DF; funções lambda; </w:t>
+      </w:r>
+      <w:proofErr w:type="spellStart"/>
+      <w:r>
+        <w:rPr>
+          <w:rFonts w:ascii="Arial" w:hAnsi="Arial" w:cs="Arial"/>
+          <w:sz w:val="20"/>
+          <w:szCs w:val="20"/>
+        </w:rPr>
+        <w:t>columns</w:t>
+      </w:r>
+      <w:proofErr w:type="spellEnd"/>
+      <w:r>
+        <w:rPr>
+          <w:rFonts w:ascii="Arial" w:hAnsi="Arial" w:cs="Arial"/>
+          <w:sz w:val="20"/>
+          <w:szCs w:val="20"/>
+        </w:rPr>
+        <w:t xml:space="preserve"> e index; </w:t>
+      </w:r>
+      <w:proofErr w:type="spellStart"/>
+      <w:r>
+        <w:rPr>
+          <w:rFonts w:ascii="Arial" w:hAnsi="Arial" w:cs="Arial"/>
+          <w:sz w:val="20"/>
+          <w:szCs w:val="20"/>
+        </w:rPr>
+        <w:t>sort_values</w:t>
+      </w:r>
+      <w:proofErr w:type="spellEnd"/>
+      <w:r>
+        <w:rPr>
+          <w:rFonts w:ascii="Arial" w:hAnsi="Arial" w:cs="Arial"/>
+          <w:sz w:val="20"/>
+          <w:szCs w:val="20"/>
+        </w:rPr>
+        <w:t xml:space="preserve">(); </w:t>
+      </w:r>
+      <w:proofErr w:type="spellStart"/>
+      <w:r>
+        <w:rPr>
+          <w:rFonts w:ascii="Arial" w:hAnsi="Arial" w:cs="Arial"/>
+          <w:sz w:val="20"/>
+          <w:szCs w:val="20"/>
+        </w:rPr>
+        <w:t>isnull</w:t>
+      </w:r>
+      <w:proofErr w:type="spellEnd"/>
+      <w:r>
+        <w:rPr>
+          <w:rFonts w:ascii="Arial" w:hAnsi="Arial" w:cs="Arial"/>
+          <w:sz w:val="20"/>
+          <w:szCs w:val="20"/>
+        </w:rPr>
+        <w:t xml:space="preserve">(); </w:t>
+      </w:r>
+      <w:proofErr w:type="spellStart"/>
+      <w:r>
+        <w:rPr>
+          <w:rFonts w:ascii="Arial" w:hAnsi="Arial" w:cs="Arial"/>
+          <w:sz w:val="20"/>
+          <w:szCs w:val="20"/>
+        </w:rPr>
+        <w:t>dropna</w:t>
+      </w:r>
+      <w:proofErr w:type="spellEnd"/>
+      <w:r>
+        <w:rPr>
+          <w:rFonts w:ascii="Arial" w:hAnsi="Arial" w:cs="Arial"/>
+          <w:sz w:val="20"/>
+          <w:szCs w:val="20"/>
+        </w:rPr>
+        <w:t xml:space="preserve">(); </w:t>
+      </w:r>
+      <w:proofErr w:type="spellStart"/>
+      <w:r>
+        <w:rPr>
+          <w:rFonts w:ascii="Arial" w:hAnsi="Arial" w:cs="Arial"/>
+          <w:sz w:val="20"/>
+          <w:szCs w:val="20"/>
+        </w:rPr>
+        <w:t>fillna</w:t>
+      </w:r>
+      <w:proofErr w:type="spellEnd"/>
+      <w:r>
+        <w:rPr>
+          <w:rFonts w:ascii="Arial" w:hAnsi="Arial" w:cs="Arial"/>
+          <w:sz w:val="20"/>
+          <w:szCs w:val="20"/>
+        </w:rPr>
+        <w:t xml:space="preserve">() e </w:t>
+      </w:r>
+      <w:proofErr w:type="spellStart"/>
+      <w:r>
+        <w:rPr>
+          <w:rFonts w:ascii="Arial" w:hAnsi="Arial" w:cs="Arial"/>
+          <w:sz w:val="20"/>
+          <w:szCs w:val="20"/>
+        </w:rPr>
+        <w:t>pivot_table</w:t>
+      </w:r>
+      <w:proofErr w:type="spellEnd"/>
+      <w:r>
+        <w:rPr>
+          <w:rFonts w:ascii="Arial" w:hAnsi="Arial" w:cs="Arial"/>
+          <w:sz w:val="20"/>
+          <w:szCs w:val="20"/>
+        </w:rPr>
+        <w:t>();</w:t>
+      </w:r>
+    </w:p>
+    <w:p>
+      <w:pPr>
+        <w:pStyle w:val="PargrafodaLista"/>
+        <w:numPr>
+          <w:ilvl w:val="0"/>
+          <w:numId w:val="2"/>
+        </w:numPr>
+        <w:jc w:val="both"/>
+        <w:rPr>
+          <w:rFonts w:ascii="Arial" w:hAnsi="Arial" w:cs="Arial"/>
+          <w:sz w:val="20"/>
+          <w:szCs w:val="20"/>
+        </w:rPr>
+      </w:pPr>
+      <w:r>
+        <w:rPr>
+          <w:rFonts w:ascii="Arial" w:hAnsi="Arial" w:cs="Arial"/>
+          <w:sz w:val="20"/>
+          <w:szCs w:val="20"/>
+        </w:rPr>
+        <w:t xml:space="preserve">Por fim, os tipos possíveis de entrada e saída de dados da biblioteca Pandas, que permite a entrada de inúmeros arquivos, como dito anteriormente. Acredito que os principais a serem utilizados são arquivos </w:t>
+      </w:r>
+      <w:proofErr w:type="spellStart"/>
+      <w:r>
+        <w:rPr>
+          <w:rFonts w:ascii="Arial" w:hAnsi="Arial" w:cs="Arial"/>
+          <w:sz w:val="20"/>
+          <w:szCs w:val="20"/>
+        </w:rPr>
+        <w:t>csv</w:t>
+      </w:r>
+      <w:proofErr w:type="spellEnd"/>
+      <w:r>
+        <w:rPr>
+          <w:rFonts w:ascii="Arial" w:hAnsi="Arial" w:cs="Arial"/>
+          <w:sz w:val="20"/>
+          <w:szCs w:val="20"/>
+        </w:rPr>
+        <w:t xml:space="preserve">, </w:t>
+      </w:r>
+      <w:proofErr w:type="spellStart"/>
+      <w:r>
+        <w:rPr>
+          <w:rFonts w:ascii="Arial" w:hAnsi="Arial" w:cs="Arial"/>
+          <w:sz w:val="20"/>
+          <w:szCs w:val="20"/>
+        </w:rPr>
+        <w:t>xlsx</w:t>
+      </w:r>
+      <w:proofErr w:type="spellEnd"/>
+      <w:r>
+        <w:rPr>
+          <w:rFonts w:ascii="Arial" w:hAnsi="Arial" w:cs="Arial"/>
+          <w:sz w:val="20"/>
+          <w:szCs w:val="20"/>
+        </w:rPr>
+        <w:t xml:space="preserve">, </w:t>
+      </w:r>
+      <w:proofErr w:type="spellStart"/>
+      <w:r>
+        <w:rPr>
+          <w:rFonts w:ascii="Arial" w:hAnsi="Arial" w:cs="Arial"/>
+          <w:sz w:val="20"/>
+          <w:szCs w:val="20"/>
+        </w:rPr>
+        <w:t>xml</w:t>
+      </w:r>
+      <w:proofErr w:type="spellEnd"/>
+      <w:r>
+        <w:rPr>
+          <w:rFonts w:ascii="Arial" w:hAnsi="Arial" w:cs="Arial"/>
+          <w:sz w:val="20"/>
+          <w:szCs w:val="20"/>
+        </w:rPr>
+        <w:t xml:space="preserve"> e </w:t>
+      </w:r>
+      <w:proofErr w:type="spellStart"/>
+      <w:r>
+        <w:rPr>
+          <w:rFonts w:ascii="Arial" w:hAnsi="Arial" w:cs="Arial"/>
+          <w:sz w:val="20"/>
+          <w:szCs w:val="20"/>
+        </w:rPr>
+        <w:t>html</w:t>
+      </w:r>
+      <w:proofErr w:type="spellEnd"/>
+      <w:r>
+        <w:rPr>
+          <w:rFonts w:ascii="Arial" w:hAnsi="Arial" w:cs="Arial"/>
+          <w:sz w:val="20"/>
+          <w:szCs w:val="20"/>
+        </w:rPr>
+        <w:t xml:space="preserve">, esses por sua vez podem estar na máquina local ou </w:t>
+      </w:r>
+      <w:proofErr w:type="spellStart"/>
+      <w:r>
+        <w:rPr>
+          <w:rFonts w:ascii="Arial" w:hAnsi="Arial" w:cs="Arial"/>
+          <w:sz w:val="20"/>
+          <w:szCs w:val="20"/>
+        </w:rPr>
+        <w:t>na</w:t>
+      </w:r>
+      <w:proofErr w:type="spellEnd"/>
+      <w:r>
+        <w:rPr>
+          <w:rFonts w:ascii="Arial" w:hAnsi="Arial" w:cs="Arial"/>
+          <w:sz w:val="20"/>
+          <w:szCs w:val="20"/>
+        </w:rPr>
+        <w:t xml:space="preserve"> internet. A saída de dados é possível a partir da função </w:t>
+      </w:r>
+      <w:proofErr w:type="spellStart"/>
+      <w:r>
+        <w:rPr>
+          <w:rFonts w:ascii="Arial" w:hAnsi="Arial" w:cs="Arial"/>
+          <w:sz w:val="20"/>
+          <w:szCs w:val="20"/>
+        </w:rPr>
+        <w:t>to</w:t>
+      </w:r>
+      <w:proofErr w:type="spellEnd"/>
+      <w:r>
+        <w:rPr>
+          <w:rFonts w:ascii="Arial" w:hAnsi="Arial" w:cs="Arial"/>
+          <w:sz w:val="20"/>
+          <w:szCs w:val="20"/>
+        </w:rPr>
+        <w:t>_&lt;</w:t>
+      </w:r>
+      <w:proofErr w:type="spellStart"/>
+      <w:r>
+        <w:rPr>
+          <w:rFonts w:ascii="Arial" w:hAnsi="Arial" w:cs="Arial"/>
+          <w:sz w:val="20"/>
+          <w:szCs w:val="20"/>
+        </w:rPr>
+        <w:t>formato_arquivo</w:t>
+      </w:r>
+      <w:proofErr w:type="spellEnd"/>
+      <w:r>
+        <w:rPr>
+          <w:rFonts w:ascii="Arial" w:hAnsi="Arial" w:cs="Arial"/>
+          <w:sz w:val="20"/>
+          <w:szCs w:val="20"/>
+        </w:rPr>
+        <w:t xml:space="preserve">&gt;, salvando o </w:t>
+      </w:r>
+      <w:proofErr w:type="spellStart"/>
+      <w:r>
+        <w:rPr>
+          <w:rFonts w:ascii="Arial" w:hAnsi="Arial" w:cs="Arial"/>
+          <w:sz w:val="20"/>
+          <w:szCs w:val="20"/>
+        </w:rPr>
+        <w:t>dataframe</w:t>
+      </w:r>
+      <w:proofErr w:type="spellEnd"/>
+      <w:r>
+        <w:rPr>
+          <w:rFonts w:ascii="Arial" w:hAnsi="Arial" w:cs="Arial"/>
+          <w:sz w:val="20"/>
+          <w:szCs w:val="20"/>
+        </w:rPr>
+        <w:t xml:space="preserve"> na máquina do usuário.</w:t>
+      </w:r>
+    </w:p>
+    <w:p>
+      <w:pPr>
+        <w:rPr>
+          <w:rFonts w:ascii="Arial" w:hAnsi="Arial" w:cs="Arial"/>
+          <w:sz w:val="20"/>
+          <w:szCs w:val="20"/>
+        </w:rPr>
+      </w:pPr>
+    </w:p>
+    <w:p>
+      <w:pPr>
         <w:rPr>
           <w:rFonts w:ascii="Arial" w:hAnsi="Arial" w:cs="Arial"/>
           <w:b/>
@@ -226,19 +1893,126 @@
     </w:p>
     <w:p>
       <w:pPr>
-        <w:rPr>
-          <w:rFonts w:ascii="Arial" w:hAnsi="Arial" w:cs="Arial"/>
-          <w:sz w:val="20"/>
-          <w:szCs w:val="20"/>
-        </w:rPr>
-      </w:pPr>
-      <w:r>
-        <w:rPr>
-          <w:rFonts w:ascii="Arial" w:hAnsi="Arial" w:cs="Arial"/>
-          <w:sz w:val="20"/>
-          <w:szCs w:val="20"/>
-        </w:rPr>
-        <w:t>&lt;Nesta seção o participante deverá descrever as suas conclusões sobre os temas abordados nas tarefas do card.&gt;</w:t>
+        <w:jc w:val="both"/>
+        <w:rPr>
+          <w:rFonts w:ascii="Arial" w:hAnsi="Arial" w:cs="Arial"/>
+          <w:b/>
+          <w:bCs/>
+        </w:rPr>
+      </w:pPr>
+      <w:r>
+        <w:rPr>
+          <w:rFonts w:ascii="Arial" w:hAnsi="Arial" w:cs="Arial"/>
+          <w:sz w:val="20"/>
+          <w:szCs w:val="20"/>
+        </w:rPr>
+        <w:t>E</w:t>
+      </w:r>
+      <w:r>
+        <w:rPr>
+          <w:rFonts w:ascii="Arial" w:hAnsi="Arial" w:cs="Arial"/>
+          <w:sz w:val="20"/>
+          <w:szCs w:val="20"/>
+        </w:rPr>
+        <w:t xml:space="preserve">ste relatório apresentou uma introdução ao ambiente de trabalho </w:t>
+      </w:r>
+      <w:proofErr w:type="spellStart"/>
+      <w:r>
+        <w:rPr>
+          <w:rFonts w:ascii="Arial" w:hAnsi="Arial" w:cs="Arial"/>
+          <w:sz w:val="20"/>
+          <w:szCs w:val="20"/>
+        </w:rPr>
+        <w:t>Jupyter</w:t>
+      </w:r>
+      <w:proofErr w:type="spellEnd"/>
+      <w:r>
+        <w:rPr>
+          <w:rFonts w:ascii="Arial" w:hAnsi="Arial" w:cs="Arial"/>
+          <w:sz w:val="20"/>
+          <w:szCs w:val="20"/>
+        </w:rPr>
+        <w:t xml:space="preserve"> Notebooks e à criação de ambientes virtuais. O módulo sobre </w:t>
+      </w:r>
+      <w:proofErr w:type="spellStart"/>
+      <w:r>
+        <w:rPr>
+          <w:rFonts w:ascii="Arial" w:hAnsi="Arial" w:cs="Arial"/>
+          <w:sz w:val="20"/>
+          <w:szCs w:val="20"/>
+        </w:rPr>
+        <w:t>Numpy</w:t>
+      </w:r>
+      <w:proofErr w:type="spellEnd"/>
+      <w:r>
+        <w:rPr>
+          <w:rFonts w:ascii="Arial" w:hAnsi="Arial" w:cs="Arial"/>
+          <w:sz w:val="20"/>
+          <w:szCs w:val="20"/>
+        </w:rPr>
+        <w:t xml:space="preserve"> abrangeu operações matemáticas e manipulação de </w:t>
+      </w:r>
+      <w:proofErr w:type="spellStart"/>
+      <w:r>
+        <w:rPr>
+          <w:rFonts w:ascii="Arial" w:hAnsi="Arial" w:cs="Arial"/>
+          <w:sz w:val="20"/>
+          <w:szCs w:val="20"/>
+        </w:rPr>
+        <w:t>arrays</w:t>
+      </w:r>
+      <w:proofErr w:type="spellEnd"/>
+      <w:r>
+        <w:rPr>
+          <w:rFonts w:ascii="Arial" w:hAnsi="Arial" w:cs="Arial"/>
+          <w:sz w:val="20"/>
+          <w:szCs w:val="20"/>
+        </w:rPr>
+        <w:t xml:space="preserve">, enquanto o módulo de Pandas abordou a visualização, limpeza e análise de dados com Series e </w:t>
+      </w:r>
+      <w:proofErr w:type="spellStart"/>
+      <w:r>
+        <w:rPr>
+          <w:rFonts w:ascii="Arial" w:hAnsi="Arial" w:cs="Arial"/>
+          <w:sz w:val="20"/>
+          <w:szCs w:val="20"/>
+        </w:rPr>
+        <w:t>DataFrames</w:t>
+      </w:r>
+      <w:proofErr w:type="spellEnd"/>
+      <w:r>
+        <w:rPr>
+          <w:rFonts w:ascii="Arial" w:hAnsi="Arial" w:cs="Arial"/>
+          <w:sz w:val="20"/>
+          <w:szCs w:val="20"/>
+        </w:rPr>
+        <w:t xml:space="preserve">. Ferramentas para manipulação condicional, tratamento de valores nulos e operações como </w:t>
+      </w:r>
+      <w:proofErr w:type="spellStart"/>
+      <w:r>
+        <w:rPr>
+          <w:rFonts w:ascii="Arial" w:hAnsi="Arial" w:cs="Arial"/>
+          <w:sz w:val="20"/>
+          <w:szCs w:val="20"/>
+        </w:rPr>
+        <w:t>GroupBy</w:t>
+      </w:r>
+      <w:proofErr w:type="spellEnd"/>
+      <w:r>
+        <w:rPr>
+          <w:rFonts w:ascii="Arial" w:hAnsi="Arial" w:cs="Arial"/>
+          <w:sz w:val="20"/>
+          <w:szCs w:val="20"/>
+        </w:rPr>
+        <w:t xml:space="preserve"> e Mesclagem, foram exploradas, assim como as diversas formas de entrada e saída de dados</w:t>
+      </w:r>
+      <w:r>
+        <w:rPr>
+          <w:rFonts w:ascii="Arial" w:hAnsi="Arial" w:cs="Arial"/>
+          <w:sz w:val="20"/>
+          <w:szCs w:val="20"/>
+        </w:rPr>
+        <w:t>.</w:t>
       </w:r>
     </w:p>
     <w:p>
@@ -249,96 +2023,76 @@
           <w:bCs/>
         </w:rPr>
       </w:pPr>
+      <w:r>
+        <w:rPr>
+          <w:rFonts w:ascii="Arial" w:hAnsi="Arial" w:cs="Arial"/>
+          <w:b/>
+          <w:bCs/>
+        </w:rPr>
+        <w:t>Referencias</w:t>
+      </w:r>
     </w:p>
     <w:p>
       <w:pPr>
         <w:rPr>
           <w:rFonts w:ascii="Arial" w:hAnsi="Arial" w:cs="Arial"/>
+          <w:sz w:val="20"/>
+          <w:szCs w:val="20"/>
+        </w:rPr>
+      </w:pPr>
+      <w:r>
+        <w:rPr>
+          <w:rFonts w:ascii="Arial" w:hAnsi="Arial" w:cs="Arial"/>
+          <w:sz w:val="20"/>
+          <w:szCs w:val="20"/>
+        </w:rPr>
+        <w:t>Foram utilizadas as aulas disponibilizadas no card da atividade.</w:t>
+      </w:r>
+    </w:p>
+    <w:p>
+      <w:pPr>
+        <w:rPr>
+          <w:rFonts w:ascii="Arial" w:hAnsi="Arial" w:cs="Arial"/>
           <w:b/>
           <w:bCs/>
-        </w:rPr>
-      </w:pPr>
-      <w:r>
-        <w:rPr>
-          <w:rFonts w:ascii="Arial" w:hAnsi="Arial" w:cs="Arial"/>
-          <w:b/>
-          <w:bCs/>
-        </w:rPr>
-        <w:t>Referencias</w:t>
-      </w:r>
+          <w:sz w:val="20"/>
+          <w:szCs w:val="20"/>
+          <w:lang w:val="en-US"/>
+        </w:rPr>
+      </w:pPr>
+      <w:hyperlink r:id="rId8" w:history="1">
+        <w:r>
+          <w:rPr>
+            <w:rStyle w:val="Hyperlink"/>
+            <w:rFonts w:ascii="Arial" w:hAnsi="Arial" w:cs="Arial"/>
+            <w:sz w:val="20"/>
+            <w:szCs w:val="20"/>
+            <w:lang w:val="en-US"/>
+          </w:rPr>
+          <w:t>Python para Data Scie</w:t>
+        </w:r>
+        <w:r>
+          <w:rPr>
+            <w:rStyle w:val="Hyperlink"/>
+            <w:rFonts w:ascii="Arial" w:hAnsi="Arial" w:cs="Arial"/>
+            <w:sz w:val="20"/>
+            <w:szCs w:val="20"/>
+            <w:lang w:val="en-US"/>
+          </w:rPr>
+          <w:t>n</w:t>
+        </w:r>
+        <w:r>
+          <w:rPr>
+            <w:rStyle w:val="Hyperlink"/>
+            <w:rFonts w:ascii="Arial" w:hAnsi="Arial" w:cs="Arial"/>
+            <w:sz w:val="20"/>
+            <w:szCs w:val="20"/>
+            <w:lang w:val="en-US"/>
+          </w:rPr>
+          <w:t>ce e Machine Learning</w:t>
+        </w:r>
+      </w:hyperlink>
     </w:p>
-    <w:p>
-      <w:pPr>
-        <w:rPr>
-          <w:rFonts w:ascii="Arial" w:hAnsi="Arial" w:cs="Arial"/>
-          <w:sz w:val="20"/>
-          <w:szCs w:val="20"/>
-        </w:rPr>
-      </w:pPr>
-      <w:r>
-        <w:rPr>
-          <w:rFonts w:ascii="Arial" w:hAnsi="Arial" w:cs="Arial"/>
-          <w:sz w:val="20"/>
-          <w:szCs w:val="20"/>
-        </w:rPr>
-        <w:t>&lt; Nesta seção deveram ser descritas as referências utilizadas para o desenvolvimento do relatório. Caso tenham sido utilizadas outras referências além das do card, também deveram estar descritas.&gt;</w:t>
-      </w:r>
-    </w:p>
-    <w:p>
-      <w:pPr>
-        <w:rPr>
-          <w:rFonts w:ascii="Arial" w:hAnsi="Arial" w:cs="Arial"/>
-          <w:sz w:val="20"/>
-          <w:szCs w:val="20"/>
-        </w:rPr>
-      </w:pPr>
-    </w:p>
-    <w:p>
-      <w:pPr>
-        <w:rPr>
-          <w:rFonts w:ascii="Arial" w:hAnsi="Arial" w:cs="Arial"/>
-          <w:sz w:val="20"/>
-          <w:szCs w:val="20"/>
-        </w:rPr>
-      </w:pPr>
-      <w:proofErr w:type="spellStart"/>
-      <w:r>
-        <w:rPr>
-          <w:rFonts w:ascii="Arial" w:hAnsi="Arial" w:cs="Arial"/>
-          <w:sz w:val="20"/>
-          <w:szCs w:val="20"/>
-        </w:rPr>
-        <w:t>Obs</w:t>
-      </w:r>
-      <w:proofErr w:type="spellEnd"/>
-      <w:r>
-        <w:rPr>
-          <w:rFonts w:ascii="Arial" w:hAnsi="Arial" w:cs="Arial"/>
-          <w:sz w:val="20"/>
-          <w:szCs w:val="20"/>
-        </w:rPr>
-        <w:t xml:space="preserve">: O relatório deverá ser entregue no formato </w:t>
-      </w:r>
-      <w:proofErr w:type="spellStart"/>
-      <w:r>
-        <w:rPr>
-          <w:rFonts w:ascii="Arial" w:hAnsi="Arial" w:cs="Arial"/>
-          <w:sz w:val="20"/>
-          <w:szCs w:val="20"/>
-        </w:rPr>
-        <w:t>pdf</w:t>
-      </w:r>
-      <w:proofErr w:type="spellEnd"/>
-      <w:r>
-        <w:rPr>
-          <w:rFonts w:ascii="Arial" w:hAnsi="Arial" w:cs="Arial"/>
-          <w:sz w:val="20"/>
-          <w:szCs w:val="20"/>
-        </w:rPr>
-        <w:t xml:space="preserve"> e o nome do arquivo deverá ser Relatório &lt;número do card&gt; - &lt;nome do participante&gt;</w:t>
-      </w:r>
-    </w:p>
-    <w:p/>
     <w:sectPr>
       <w:pgSz w:w="11906" w:h="16838"/>
       <w:pgMar w:top="1417" w:right="1701" w:bottom="1417" w:left="1701" w:header="708" w:footer="708" w:gutter="0"/>
@@ -347,6 +2101,243 @@
     </w:sectPr>
   </w:body>
 </w:document>
+</file>
+
+<file path=word/numbering.xml><?xml version="1.0" encoding="utf-8"?>
+<w:numbering xmlns:wpc="http://schemas.microsoft.com/office/word/2010/wordprocessingCanvas" xmlns:cx="http://schemas.microsoft.com/office/drawing/2014/chartex" xmlns:cx1="http://schemas.microsoft.com/office/drawing/2015/9/8/chartex" xmlns:cx2="http://schemas.microsoft.com/office/drawing/2015/10/21/chartex" xmlns:cx3="http://schemas.microsoft.com/office/drawing/2016/5/9/chartex" xmlns:cx4="http://schemas.microsoft.com/office/drawing/2016/5/10/chartex" xmlns:cx5="http://schemas.microsoft.com/office/drawing/2016/5/11/chartex" xmlns:cx6="http://schemas.microsoft.com/office/drawing/2016/5/12/chartex" xmlns:cx7="http://schemas.microsoft.com/office/drawing/2016/5/13/chartex" xmlns:cx8="http://schemas.microsoft.com/office/drawing/2016/5/14/chartex" xmlns:mc="http://schemas.openxmlformats.org/markup-compatibility/2006" xmlns:aink="http://schemas.microsoft.com/office/drawing/2016/ink" xmlns:am3d="http://schemas.microsoft.com/office/drawing/2017/model3d" xmlns:o="urn:schemas-microsoft-com:office:office" xmlns:oel="http://schemas.microsoft.com/office/2019/extlst" xmlns:r="http://schemas.openxmlformats.org/officeDocument/2006/relationships" xmlns:m="http://schemas.openxmlformats.org/officeDocument/2006/math" xmlns:v="urn:schemas-microsoft-com:vml" xmlns:wp14="http://schemas.microsoft.com/office/word/2010/wordprocessingDrawing" xmlns:wp="http://schemas.openxmlformats.org/drawingml/2006/wordprocessingDrawing" xmlns:w10="urn:schemas-microsoft-com:office:word" xmlns:w="http://schemas.openxmlformats.org/wordprocessingml/2006/main" xmlns:w14="http://schemas.microsoft.com/office/word/2010/wordml" xmlns:w15="http://schemas.microsoft.com/office/word/2012/wordml" xmlns:w16cex="http://schemas.microsoft.com/office/word/2018/wordml/cex" xmlns:w16cid="http://schemas.microsoft.com/office/word/2016/wordml/cid" xmlns:w16="http://schemas.microsoft.com/office/word/2018/wordml" xmlns:w16du="http://schemas.microsoft.com/office/word/2023/wordml/word16du" xmlns:w16sdtdh="http://schemas.microsoft.com/office/word/2020/wordml/sdtdatahash" xmlns:w16se="http://schemas.microsoft.com/office/word/2015/wordml/symex" xmlns:wpg="http://schemas.microsoft.com/office/word/2010/wordprocessingGroup" xmlns:wpi="http://schemas.microsoft.com/office/word/2010/wordprocessingInk" xmlns:wne="http://schemas.microsoft.com/office/word/2006/wordml" xmlns:wps="http://schemas.microsoft.com/office/word/2010/wordprocessingShape" mc:Ignorable="w14 w15 w16se w16cid w16 w16cex w16sdtdh w16du wp14">
+  <w:abstractNum w:abstractNumId="0" w15:restartNumberingAfterBreak="0">
+    <w:nsid w:val="5A647D8D"/>
+    <w:multiLevelType w:val="hybridMultilevel"/>
+    <w:tmpl w:val="B3228E58"/>
+    <w:lvl w:ilvl="0" w:tplc="04090001">
+      <w:start w:val="1"/>
+      <w:numFmt w:val="bullet"/>
+      <w:lvlText w:val=""/>
+      <w:lvlJc w:val="left"/>
+      <w:pPr>
+        <w:ind w:left="720" w:hanging="360"/>
+      </w:pPr>
+      <w:rPr>
+        <w:rFonts w:ascii="Symbol" w:hAnsi="Symbol" w:hint="default"/>
+      </w:rPr>
+    </w:lvl>
+    <w:lvl w:ilvl="1" w:tplc="04090003">
+      <w:start w:val="1"/>
+      <w:numFmt w:val="bullet"/>
+      <w:lvlText w:val="o"/>
+      <w:lvlJc w:val="left"/>
+      <w:pPr>
+        <w:ind w:left="1440" w:hanging="360"/>
+      </w:pPr>
+      <w:rPr>
+        <w:rFonts w:ascii="Courier New" w:hAnsi="Courier New" w:cs="Courier New" w:hint="default"/>
+      </w:rPr>
+    </w:lvl>
+    <w:lvl w:ilvl="2" w:tplc="04090005">
+      <w:start w:val="1"/>
+      <w:numFmt w:val="bullet"/>
+      <w:lvlText w:val=""/>
+      <w:lvlJc w:val="left"/>
+      <w:pPr>
+        <w:ind w:left="2160" w:hanging="360"/>
+      </w:pPr>
+      <w:rPr>
+        <w:rFonts w:ascii="Wingdings" w:hAnsi="Wingdings" w:hint="default"/>
+      </w:rPr>
+    </w:lvl>
+    <w:lvl w:ilvl="3" w:tplc="04090001" w:tentative="1">
+      <w:start w:val="1"/>
+      <w:numFmt w:val="bullet"/>
+      <w:lvlText w:val=""/>
+      <w:lvlJc w:val="left"/>
+      <w:pPr>
+        <w:ind w:left="2880" w:hanging="360"/>
+      </w:pPr>
+      <w:rPr>
+        <w:rFonts w:ascii="Symbol" w:hAnsi="Symbol" w:hint="default"/>
+      </w:rPr>
+    </w:lvl>
+    <w:lvl w:ilvl="4" w:tplc="04090003" w:tentative="1">
+      <w:start w:val="1"/>
+      <w:numFmt w:val="bullet"/>
+      <w:lvlText w:val="o"/>
+      <w:lvlJc w:val="left"/>
+      <w:pPr>
+        <w:ind w:left="3600" w:hanging="360"/>
+      </w:pPr>
+      <w:rPr>
+        <w:rFonts w:ascii="Courier New" w:hAnsi="Courier New" w:cs="Courier New" w:hint="default"/>
+      </w:rPr>
+    </w:lvl>
+    <w:lvl w:ilvl="5" w:tplc="04090005" w:tentative="1">
+      <w:start w:val="1"/>
+      <w:numFmt w:val="bullet"/>
+      <w:lvlText w:val=""/>
+      <w:lvlJc w:val="left"/>
+      <w:pPr>
+        <w:ind w:left="4320" w:hanging="360"/>
+      </w:pPr>
+      <w:rPr>
+        <w:rFonts w:ascii="Wingdings" w:hAnsi="Wingdings" w:hint="default"/>
+      </w:rPr>
+    </w:lvl>
+    <w:lvl w:ilvl="6" w:tplc="04090001" w:tentative="1">
+      <w:start w:val="1"/>
+      <w:numFmt w:val="bullet"/>
+      <w:lvlText w:val=""/>
+      <w:lvlJc w:val="left"/>
+      <w:pPr>
+        <w:ind w:left="5040" w:hanging="360"/>
+      </w:pPr>
+      <w:rPr>
+        <w:rFonts w:ascii="Symbol" w:hAnsi="Symbol" w:hint="default"/>
+      </w:rPr>
+    </w:lvl>
+    <w:lvl w:ilvl="7" w:tplc="04090003" w:tentative="1">
+      <w:start w:val="1"/>
+      <w:numFmt w:val="bullet"/>
+      <w:lvlText w:val="o"/>
+      <w:lvlJc w:val="left"/>
+      <w:pPr>
+        <w:ind w:left="5760" w:hanging="360"/>
+      </w:pPr>
+      <w:rPr>
+        <w:rFonts w:ascii="Courier New" w:hAnsi="Courier New" w:cs="Courier New" w:hint="default"/>
+      </w:rPr>
+    </w:lvl>
+    <w:lvl w:ilvl="8" w:tplc="04090005" w:tentative="1">
+      <w:start w:val="1"/>
+      <w:numFmt w:val="bullet"/>
+      <w:lvlText w:val=""/>
+      <w:lvlJc w:val="left"/>
+      <w:pPr>
+        <w:ind w:left="6480" w:hanging="360"/>
+      </w:pPr>
+      <w:rPr>
+        <w:rFonts w:ascii="Wingdings" w:hAnsi="Wingdings" w:hint="default"/>
+      </w:rPr>
+    </w:lvl>
+  </w:abstractNum>
+  <w:abstractNum w:abstractNumId="1" w15:restartNumberingAfterBreak="0">
+    <w:nsid w:val="7D7C4919"/>
+    <w:multiLevelType w:val="hybridMultilevel"/>
+    <w:tmpl w:val="1AC0B11E"/>
+    <w:lvl w:ilvl="0" w:tplc="04090001">
+      <w:start w:val="1"/>
+      <w:numFmt w:val="bullet"/>
+      <w:lvlText w:val=""/>
+      <w:lvlJc w:val="left"/>
+      <w:pPr>
+        <w:ind w:left="720" w:hanging="360"/>
+      </w:pPr>
+      <w:rPr>
+        <w:rFonts w:ascii="Symbol" w:hAnsi="Symbol" w:hint="default"/>
+      </w:rPr>
+    </w:lvl>
+    <w:lvl w:ilvl="1" w:tplc="04090003" w:tentative="1">
+      <w:start w:val="1"/>
+      <w:numFmt w:val="bullet"/>
+      <w:lvlText w:val="o"/>
+      <w:lvlJc w:val="left"/>
+      <w:pPr>
+        <w:ind w:left="1440" w:hanging="360"/>
+      </w:pPr>
+      <w:rPr>
+        <w:rFonts w:ascii="Courier New" w:hAnsi="Courier New" w:cs="Courier New" w:hint="default"/>
+      </w:rPr>
+    </w:lvl>
+    <w:lvl w:ilvl="2" w:tplc="04090005" w:tentative="1">
+      <w:start w:val="1"/>
+      <w:numFmt w:val="bullet"/>
+      <w:lvlText w:val=""/>
+      <w:lvlJc w:val="left"/>
+      <w:pPr>
+        <w:ind w:left="2160" w:hanging="360"/>
+      </w:pPr>
+      <w:rPr>
+        <w:rFonts w:ascii="Wingdings" w:hAnsi="Wingdings" w:hint="default"/>
+      </w:rPr>
+    </w:lvl>
+    <w:lvl w:ilvl="3" w:tplc="04090001" w:tentative="1">
+      <w:start w:val="1"/>
+      <w:numFmt w:val="bullet"/>
+      <w:lvlText w:val=""/>
+      <w:lvlJc w:val="left"/>
+      <w:pPr>
+        <w:ind w:left="2880" w:hanging="360"/>
+      </w:pPr>
+      <w:rPr>
+        <w:rFonts w:ascii="Symbol" w:hAnsi="Symbol" w:hint="default"/>
+      </w:rPr>
+    </w:lvl>
+    <w:lvl w:ilvl="4" w:tplc="04090003" w:tentative="1">
+      <w:start w:val="1"/>
+      <w:numFmt w:val="bullet"/>
+      <w:lvlText w:val="o"/>
+      <w:lvlJc w:val="left"/>
+      <w:pPr>
+        <w:ind w:left="3600" w:hanging="360"/>
+      </w:pPr>
+      <w:rPr>
+        <w:rFonts w:ascii="Courier New" w:hAnsi="Courier New" w:cs="Courier New" w:hint="default"/>
+      </w:rPr>
+    </w:lvl>
+    <w:lvl w:ilvl="5" w:tplc="04090005" w:tentative="1">
+      <w:start w:val="1"/>
+      <w:numFmt w:val="bullet"/>
+      <w:lvlText w:val=""/>
+      <w:lvlJc w:val="left"/>
+      <w:pPr>
+        <w:ind w:left="4320" w:hanging="360"/>
+      </w:pPr>
+      <w:rPr>
+        <w:rFonts w:ascii="Wingdings" w:hAnsi="Wingdings" w:hint="default"/>
+      </w:rPr>
+    </w:lvl>
+    <w:lvl w:ilvl="6" w:tplc="04090001" w:tentative="1">
+      <w:start w:val="1"/>
+      <w:numFmt w:val="bullet"/>
+      <w:lvlText w:val=""/>
+      <w:lvlJc w:val="left"/>
+      <w:pPr>
+        <w:ind w:left="5040" w:hanging="360"/>
+      </w:pPr>
+      <w:rPr>
+        <w:rFonts w:ascii="Symbol" w:hAnsi="Symbol" w:hint="default"/>
+      </w:rPr>
+    </w:lvl>
+    <w:lvl w:ilvl="7" w:tplc="04090003" w:tentative="1">
+      <w:start w:val="1"/>
+      <w:numFmt w:val="bullet"/>
+      <w:lvlText w:val="o"/>
+      <w:lvlJc w:val="left"/>
+      <w:pPr>
+        <w:ind w:left="5760" w:hanging="360"/>
+      </w:pPr>
+      <w:rPr>
+        <w:rFonts w:ascii="Courier New" w:hAnsi="Courier New" w:cs="Courier New" w:hint="default"/>
+      </w:rPr>
+    </w:lvl>
+    <w:lvl w:ilvl="8" w:tplc="04090005" w:tentative="1">
+      <w:start w:val="1"/>
+      <w:numFmt w:val="bullet"/>
+      <w:lvlText w:val=""/>
+      <w:lvlJc w:val="left"/>
+      <w:pPr>
+        <w:ind w:left="6480" w:hanging="360"/>
+      </w:pPr>
+      <w:rPr>
+        <w:rFonts w:ascii="Wingdings" w:hAnsi="Wingdings" w:hint="default"/>
+      </w:rPr>
+    </w:lvl>
+  </w:abstractNum>
+  <w:num w:numId="1" w16cid:durableId="18431453">
+    <w:abstractNumId w:val="1"/>
+  </w:num>
+  <w:num w:numId="2" w16cid:durableId="964048334">
+    <w:abstractNumId w:val="0"/>
+  </w:num>
+</w:numbering>
 </file>
 
 <file path=word/styles.xml><?xml version="1.0" encoding="utf-8"?>
@@ -757,7 +2748,6 @@
   <w:style w:type="character" w:default="1" w:styleId="Fontepargpadro">
     <w:name w:val="Default Paragraph Font"/>
     <w:uiPriority w:val="1"/>
-    <w:semiHidden/>
     <w:unhideWhenUsed/>
   </w:style>
   <w:style w:type="table" w:default="1" w:styleId="Tabelanormal">
@@ -780,6 +2770,52 @@
     <w:uiPriority w:val="99"/>
     <w:semiHidden/>
     <w:unhideWhenUsed/>
+  </w:style>
+  <w:style w:type="paragraph" w:styleId="PargrafodaLista">
+    <w:name w:val="List Paragraph"/>
+    <w:basedOn w:val="Normal"/>
+    <w:uiPriority w:val="34"/>
+    <w:qFormat/>
+    <w:rsid w:val="00206A03"/>
+    <w:pPr>
+      <w:ind w:left="720"/>
+      <w:contextualSpacing/>
+    </w:pPr>
+  </w:style>
+  <w:style w:type="character" w:styleId="Hyperlink">
+    <w:name w:val="Hyperlink"/>
+    <w:basedOn w:val="Fontepargpadro"/>
+    <w:uiPriority w:val="99"/>
+    <w:unhideWhenUsed/>
+    <w:rsid w:val="003F7395"/>
+    <w:rPr>
+      <w:color w:val="0563C1" w:themeColor="hyperlink"/>
+      <w:u w:val="single"/>
+    </w:rPr>
+  </w:style>
+  <w:style w:type="character" w:styleId="MenoPendente">
+    <w:name w:val="Unresolved Mention"/>
+    <w:basedOn w:val="Fontepargpadro"/>
+    <w:uiPriority w:val="99"/>
+    <w:semiHidden/>
+    <w:unhideWhenUsed/>
+    <w:rsid w:val="003F7395"/>
+    <w:rPr>
+      <w:color w:val="605E5C"/>
+      <w:shd w:val="clear" w:color="auto" w:fill="E1DFDD"/>
+    </w:rPr>
+  </w:style>
+  <w:style w:type="character" w:styleId="HiperlinkVisitado">
+    <w:name w:val="FollowedHyperlink"/>
+    <w:basedOn w:val="Fontepargpadro"/>
+    <w:uiPriority w:val="99"/>
+    <w:semiHidden/>
+    <w:unhideWhenUsed/>
+    <w:rsid w:val="003F7395"/>
+    <w:rPr>
+      <w:color w:val="954F72" w:themeColor="followedHyperlink"/>
+      <w:u w:val="single"/>
+    </w:rPr>
   </w:style>
 </w:styles>
 </file>

</xml_diff>